<commit_message>
Math module started in tensor...
</commit_message>
<xml_diff>
--- a/tensorflow/Tensorflow.docx
+++ b/tensorflow/Tensorflow.docx
@@ -670,33 +670,7 @@
           <w:sz w:val="28"/>
           <w:szCs w:val="28"/>
         </w:rPr>
-        <w:t xml:space="preserve">Syntax: </w:t>
-      </w:r>
-      <w:proofErr w:type="gramStart"/>
-      <w:r>
-        <w:rPr>
-          <w:b/>
-          <w:bCs/>
-          <w:i/>
-          <w:iCs/>
-          <w:color w:val="538135" w:themeColor="accent6" w:themeShade="BF"/>
-          <w:sz w:val="28"/>
-          <w:szCs w:val="28"/>
-        </w:rPr>
-        <w:t>tf.compat</w:t>
-      </w:r>
-      <w:proofErr w:type="gramEnd"/>
-      <w:r>
-        <w:rPr>
-          <w:b/>
-          <w:bCs/>
-          <w:i/>
-          <w:iCs/>
-          <w:color w:val="538135" w:themeColor="accent6" w:themeShade="BF"/>
-          <w:sz w:val="28"/>
-          <w:szCs w:val="28"/>
-        </w:rPr>
-        <w:t>.v1.placeholder(</w:t>
+        <w:t>Syntax: tf.compat.v1.placeholder(</w:t>
       </w:r>
       <w:proofErr w:type="spellStart"/>
       <w:r>
@@ -860,7 +834,6 @@
         <w:t xml:space="preserve">In TensorFlow 1.x, </w:t>
       </w:r>
       <w:proofErr w:type="spellStart"/>
-      <w:proofErr w:type="gramStart"/>
       <w:r>
         <w:rPr>
           <w:b/>
@@ -884,7 +857,6 @@
         <w:t>tf.placeholder</w:t>
       </w:r>
       <w:proofErr w:type="spellEnd"/>
-      <w:proofErr w:type="gramEnd"/>
       <w:r>
         <w:rPr>
           <w:b/>
@@ -953,7 +925,6 @@
         <w:t xml:space="preserve">Alternatives to </w:t>
       </w:r>
       <w:proofErr w:type="spellStart"/>
-      <w:proofErr w:type="gramStart"/>
       <w:r>
         <w:rPr>
           <w:b/>
@@ -977,7 +948,6 @@
         <w:t>tf.placeholder</w:t>
       </w:r>
       <w:proofErr w:type="spellEnd"/>
-      <w:proofErr w:type="gramEnd"/>
       <w:r>
         <w:rPr>
           <w:b/>
@@ -1028,7 +998,6 @@
         </w:rPr>
       </w:pPr>
       <w:proofErr w:type="spellStart"/>
-      <w:proofErr w:type="gramStart"/>
       <w:r>
         <w:rPr>
           <w:b/>
@@ -1053,7 +1022,6 @@
         <w:t>tf.Variable</w:t>
       </w:r>
       <w:proofErr w:type="spellEnd"/>
-      <w:proofErr w:type="gramEnd"/>
       <w:r>
         <w:rPr>
           <w:b/>
@@ -1104,7 +1072,6 @@
         </w:rPr>
       </w:pPr>
       <w:proofErr w:type="spellStart"/>
-      <w:proofErr w:type="gramStart"/>
       <w:r>
         <w:rPr>
           <w:b/>
@@ -1128,7 +1095,6 @@
         <w:t>tf.constant</w:t>
       </w:r>
       <w:proofErr w:type="spellEnd"/>
-      <w:proofErr w:type="gramEnd"/>
       <w:r>
         <w:rPr>
           <w:b/>
@@ -1179,7 +1145,6 @@
         </w:rPr>
       </w:pPr>
       <w:proofErr w:type="spellStart"/>
-      <w:proofErr w:type="gramStart"/>
       <w:r>
         <w:rPr>
           <w:b/>
@@ -1203,7 +1168,6 @@
         <w:t>tf.Tensor</w:t>
       </w:r>
       <w:proofErr w:type="spellEnd"/>
-      <w:proofErr w:type="gramEnd"/>
       <w:r>
         <w:rPr>
           <w:b/>
@@ -1294,27 +1258,7 @@
           <w:i/>
           <w:iCs/>
         </w:rPr>
-        <w:t xml:space="preserve">Tensor that </w:t>
-      </w:r>
-      <w:proofErr w:type="gramStart"/>
-      <w:r>
-        <w:rPr>
-          <w:b/>
-          <w:bCs/>
-          <w:i/>
-          <w:iCs/>
-        </w:rPr>
-        <w:t>contain</w:t>
-      </w:r>
-      <w:proofErr w:type="gramEnd"/>
-      <w:r>
-        <w:rPr>
-          <w:b/>
-          <w:bCs/>
-          <w:i/>
-          <w:iCs/>
-        </w:rPr>
-        <w:t xml:space="preserve"> mostly zero values are called sparse tensor.</w:t>
+        <w:t>Tensor that contain mostly zero values are called sparse tensor.</w:t>
       </w:r>
     </w:p>
     <w:p>
@@ -1365,7 +1309,6 @@
         <w:t xml:space="preserve">A nonzero value in the context of a </w:t>
       </w:r>
       <w:proofErr w:type="spellStart"/>
-      <w:proofErr w:type="gramStart"/>
       <w:r>
         <w:rPr>
           <w:b/>
@@ -1374,7 +1317,6 @@
         <w:t>tf.SparseTensor</w:t>
       </w:r>
       <w:proofErr w:type="spellEnd"/>
-      <w:proofErr w:type="gramEnd"/>
       <w:r>
         <w:rPr>
           <w:b/>
@@ -1412,7 +1354,6 @@
         <w:t> </w:t>
       </w:r>
       <w:proofErr w:type="spellStart"/>
-      <w:proofErr w:type="gramStart"/>
       <w:r>
         <w:rPr>
           <w:b/>
@@ -1421,18 +1362,7 @@
           <w:sz w:val="28"/>
           <w:szCs w:val="28"/>
         </w:rPr>
-        <w:t>tf.sparse</w:t>
-      </w:r>
-      <w:proofErr w:type="gramEnd"/>
-      <w:r>
-        <w:rPr>
-          <w:b/>
-          <w:bCs/>
-          <w:color w:val="538135" w:themeColor="accent6" w:themeShade="BF"/>
-          <w:sz w:val="28"/>
-          <w:szCs w:val="28"/>
-        </w:rPr>
-        <w:t>.SparseTensor</w:t>
+        <w:t>tf.sparse.SparseTensor</w:t>
       </w:r>
       <w:proofErr w:type="spellEnd"/>
       <w:r>
@@ -1504,7 +1434,1879 @@
     </w:p>
     <w:p/>
     <w:p/>
+    <w:p>
+      <w:pPr>
+        <w:rPr>
+          <w:b/>
+          <w:bCs/>
+          <w:sz w:val="28"/>
+          <w:szCs w:val="28"/>
+          <w:u w:val="thick"/>
+        </w:rPr>
+      </w:pPr>
+      <w:r>
+        <w:rPr>
+          <w:b/>
+          <w:bCs/>
+          <w:sz w:val="28"/>
+          <w:szCs w:val="28"/>
+          <w:u w:val="thick"/>
+        </w:rPr>
+        <w:lastRenderedPageBreak/>
+        <w:t xml:space="preserve">Create Ones vs </w:t>
+      </w:r>
+      <w:proofErr w:type="spellStart"/>
+      <w:r>
+        <w:rPr>
+          <w:b/>
+          <w:bCs/>
+          <w:sz w:val="28"/>
+          <w:szCs w:val="28"/>
+          <w:u w:val="thick"/>
+        </w:rPr>
+        <w:t>Ones_like</w:t>
+      </w:r>
+      <w:proofErr w:type="spellEnd"/>
+      <w:r>
+        <w:rPr>
+          <w:b/>
+          <w:bCs/>
+          <w:sz w:val="28"/>
+          <w:szCs w:val="28"/>
+          <w:u w:val="thick"/>
+        </w:rPr>
+        <w:t xml:space="preserve"> vs </w:t>
+      </w:r>
+      <w:proofErr w:type="spellStart"/>
+      <w:r>
+        <w:rPr>
+          <w:b/>
+          <w:bCs/>
+          <w:sz w:val="28"/>
+          <w:szCs w:val="28"/>
+          <w:u w:val="thick"/>
+        </w:rPr>
+        <w:t>Ones_initializer</w:t>
+      </w:r>
+      <w:proofErr w:type="spellEnd"/>
+      <w:r>
+        <w:rPr>
+          <w:b/>
+          <w:bCs/>
+          <w:sz w:val="28"/>
+          <w:szCs w:val="28"/>
+          <w:u w:val="thick"/>
+        </w:rPr>
+        <w:t xml:space="preserve"> Tensor Using TensorFlow 2.0 </w:t>
+      </w:r>
+      <w:r>
+        <w:rPr>
+          <w:b/>
+          <w:bCs/>
+          <w:sz w:val="28"/>
+          <w:szCs w:val="28"/>
+          <w:u w:val="thick"/>
+        </w:rPr>
+        <w:t>:</w:t>
+      </w:r>
+    </w:p>
+    <w:p>
+      <w:pPr>
+        <w:rPr>
+          <w:b/>
+          <w:bCs/>
+          <w:sz w:val="28"/>
+          <w:szCs w:val="28"/>
+          <w:u w:val="thick"/>
+        </w:rPr>
+      </w:pPr>
+    </w:p>
+    <w:p>
+      <w:pPr>
+        <w:rPr>
+          <w:b/>
+          <w:bCs/>
+          <w:sz w:val="24"/>
+          <w:szCs w:val="24"/>
+        </w:rPr>
+      </w:pPr>
+      <w:r>
+        <w:rPr>
+          <w:b/>
+          <w:bCs/>
+          <w:sz w:val="24"/>
+          <w:szCs w:val="24"/>
+        </w:rPr>
+        <w:t xml:space="preserve">1. </w:t>
+      </w:r>
+      <w:proofErr w:type="spellStart"/>
+      <w:r>
+        <w:rPr>
+          <w:b/>
+          <w:bCs/>
+          <w:sz w:val="24"/>
+          <w:szCs w:val="24"/>
+        </w:rPr>
+        <w:t>tf.ones</w:t>
+      </w:r>
+      <w:proofErr w:type="spellEnd"/>
+      <w:r>
+        <w:rPr>
+          <w:b/>
+          <w:bCs/>
+          <w:sz w:val="24"/>
+          <w:szCs w:val="24"/>
+        </w:rPr>
+        <w:t>()</w:t>
+      </w:r>
+    </w:p>
+    <w:p>
+      <w:pPr>
+        <w:rPr>
+          <w:sz w:val="24"/>
+          <w:szCs w:val="24"/>
+        </w:rPr>
+      </w:pPr>
+      <w:r>
+        <w:rPr>
+          <w:sz w:val="24"/>
+          <w:szCs w:val="24"/>
+        </w:rPr>
+        <w:t xml:space="preserve">The </w:t>
+      </w:r>
+      <w:proofErr w:type="spellStart"/>
+      <w:r>
+        <w:rPr>
+          <w:sz w:val="24"/>
+          <w:szCs w:val="24"/>
+        </w:rPr>
+        <w:t>tf.ones</w:t>
+      </w:r>
+      <w:proofErr w:type="spellEnd"/>
+      <w:r>
+        <w:rPr>
+          <w:sz w:val="24"/>
+          <w:szCs w:val="24"/>
+        </w:rPr>
+        <w:t>() function is used to create a new tensor with all elements set to one, and you can specify the shape and data type of the tensor.</w:t>
+      </w:r>
+    </w:p>
+    <w:p>
+      <w:pPr>
+        <w:shd w:val="clear" w:color="auto" w:fill="FFFFFF"/>
+        <w:spacing w:after="0" w:line="264" w:lineRule="atLeast"/>
+        <w:textAlignment w:val="baseline"/>
+        <w:rPr>
+          <w:rFonts w:ascii="Consolas" w:eastAsia="Times New Roman" w:hAnsi="Consolas" w:cs="Times New Roman"/>
+          <w:b/>
+          <w:bCs/>
+          <w:color w:val="525252" w:themeColor="accent3" w:themeShade="80"/>
+          <w:kern w:val="0"/>
+          <w:sz w:val="23"/>
+          <w:szCs w:val="23"/>
+          <w14:ligatures w14:val="none"/>
+        </w:rPr>
+      </w:pPr>
+      <w:r>
+        <w:rPr>
+          <w:rFonts w:ascii="Consolas" w:eastAsia="Times New Roman" w:hAnsi="Consolas" w:cs="Courier New"/>
+          <w:b/>
+          <w:bCs/>
+          <w:color w:val="525252" w:themeColor="accent3" w:themeShade="80"/>
+          <w:kern w:val="0"/>
+          <w:sz w:val="23"/>
+          <w:szCs w:val="23"/>
+          <w:bdr w:val="none" w:sz="0" w:space="0" w:color="auto" w:frame="1"/>
+          <w14:ligatures w14:val="none"/>
+        </w:rPr>
+        <w:t>Syntax:</w:t>
+      </w:r>
+      <w:r>
+        <w:rPr>
+          <w:rFonts w:ascii="Consolas" w:eastAsia="Times New Roman" w:hAnsi="Consolas" w:cs="Courier New"/>
+          <w:b/>
+          <w:bCs/>
+          <w:color w:val="525252" w:themeColor="accent3" w:themeShade="80"/>
+          <w:kern w:val="0"/>
+          <w:sz w:val="23"/>
+          <w:szCs w:val="23"/>
+          <w:bdr w:val="none" w:sz="0" w:space="0" w:color="auto" w:frame="1"/>
+          <w14:ligatures w14:val="none"/>
+        </w:rPr>
+        <w:br/>
+      </w:r>
+      <w:proofErr w:type="spellStart"/>
+      <w:r>
+        <w:rPr>
+          <w:rFonts w:ascii="Consolas" w:eastAsia="Times New Roman" w:hAnsi="Consolas" w:cs="Courier New"/>
+          <w:b/>
+          <w:bCs/>
+          <w:color w:val="525252" w:themeColor="accent3" w:themeShade="80"/>
+          <w:kern w:val="0"/>
+          <w:sz w:val="23"/>
+          <w:szCs w:val="23"/>
+          <w:bdr w:val="none" w:sz="0" w:space="0" w:color="auto" w:frame="1"/>
+          <w14:ligatures w14:val="none"/>
+        </w:rPr>
+        <w:t>tf.ones</w:t>
+      </w:r>
+      <w:proofErr w:type="spellEnd"/>
+      <w:r>
+        <w:rPr>
+          <w:rFonts w:ascii="Consolas" w:eastAsia="Times New Roman" w:hAnsi="Consolas" w:cs="Courier New"/>
+          <w:b/>
+          <w:bCs/>
+          <w:color w:val="525252" w:themeColor="accent3" w:themeShade="80"/>
+          <w:kern w:val="0"/>
+          <w:sz w:val="23"/>
+          <w:szCs w:val="23"/>
+          <w:bdr w:val="none" w:sz="0" w:space="0" w:color="auto" w:frame="1"/>
+          <w14:ligatures w14:val="none"/>
+        </w:rPr>
+        <w:t xml:space="preserve">(shape, </w:t>
+      </w:r>
+      <w:proofErr w:type="spellStart"/>
+      <w:r>
+        <w:rPr>
+          <w:rFonts w:ascii="Consolas" w:eastAsia="Times New Roman" w:hAnsi="Consolas" w:cs="Courier New"/>
+          <w:b/>
+          <w:bCs/>
+          <w:color w:val="525252" w:themeColor="accent3" w:themeShade="80"/>
+          <w:kern w:val="0"/>
+          <w:sz w:val="23"/>
+          <w:szCs w:val="23"/>
+          <w:bdr w:val="none" w:sz="0" w:space="0" w:color="auto" w:frame="1"/>
+          <w14:ligatures w14:val="none"/>
+        </w:rPr>
+        <w:t>dtype</w:t>
+      </w:r>
+      <w:proofErr w:type="spellEnd"/>
+      <w:r>
+        <w:rPr>
+          <w:rFonts w:ascii="Consolas" w:eastAsia="Times New Roman" w:hAnsi="Consolas" w:cs="Courier New"/>
+          <w:b/>
+          <w:bCs/>
+          <w:color w:val="525252" w:themeColor="accent3" w:themeShade="80"/>
+          <w:kern w:val="0"/>
+          <w:sz w:val="23"/>
+          <w:szCs w:val="23"/>
+          <w:bdr w:val="none" w:sz="0" w:space="0" w:color="auto" w:frame="1"/>
+          <w14:ligatures w14:val="none"/>
+        </w:rPr>
+        <w:t>=tf.dtypes.float32, name=None) -&gt; Return Ones Tensor</w:t>
+      </w:r>
+    </w:p>
+    <w:p>
+      <w:pPr>
+        <w:rPr>
+          <w:sz w:val="24"/>
+          <w:szCs w:val="24"/>
+        </w:rPr>
+      </w:pPr>
+    </w:p>
+    <w:p>
+      <w:pPr>
+        <w:rPr>
+          <w:sz w:val="24"/>
+          <w:szCs w:val="24"/>
+        </w:rPr>
+      </w:pPr>
+    </w:p>
+    <w:p>
+      <w:pPr>
+        <w:rPr>
+          <w:sz w:val="24"/>
+          <w:szCs w:val="24"/>
+        </w:rPr>
+      </w:pPr>
+    </w:p>
+    <w:p>
+      <w:pPr>
+        <w:rPr>
+          <w:b/>
+          <w:bCs/>
+          <w:sz w:val="24"/>
+          <w:szCs w:val="24"/>
+        </w:rPr>
+      </w:pPr>
+      <w:r>
+        <w:rPr>
+          <w:b/>
+          <w:bCs/>
+          <w:sz w:val="24"/>
+          <w:szCs w:val="24"/>
+        </w:rPr>
+        <w:t xml:space="preserve">2. </w:t>
+      </w:r>
+      <w:proofErr w:type="spellStart"/>
+      <w:r>
+        <w:rPr>
+          <w:b/>
+          <w:bCs/>
+          <w:sz w:val="24"/>
+          <w:szCs w:val="24"/>
+        </w:rPr>
+        <w:t>tf.ones_like</w:t>
+      </w:r>
+      <w:proofErr w:type="spellEnd"/>
+      <w:r>
+        <w:rPr>
+          <w:b/>
+          <w:bCs/>
+          <w:sz w:val="24"/>
+          <w:szCs w:val="24"/>
+        </w:rPr>
+        <w:t>()</w:t>
+      </w:r>
+    </w:p>
+    <w:p>
+      <w:pPr>
+        <w:rPr>
+          <w:sz w:val="24"/>
+          <w:szCs w:val="24"/>
+        </w:rPr>
+      </w:pPr>
+      <w:r>
+        <w:rPr>
+          <w:sz w:val="24"/>
+          <w:szCs w:val="24"/>
+        </w:rPr>
+        <w:t xml:space="preserve">The </w:t>
+      </w:r>
+      <w:proofErr w:type="spellStart"/>
+      <w:r>
+        <w:rPr>
+          <w:sz w:val="24"/>
+          <w:szCs w:val="24"/>
+        </w:rPr>
+        <w:t>tf.ones_like</w:t>
+      </w:r>
+      <w:proofErr w:type="spellEnd"/>
+      <w:r>
+        <w:rPr>
+          <w:sz w:val="24"/>
+          <w:szCs w:val="24"/>
+        </w:rPr>
+        <w:t>() function creates a tensor filled with ones that has the same shape and data type as an existing tensor.</w:t>
+      </w:r>
+    </w:p>
+    <w:p>
+      <w:pPr>
+        <w:rPr>
+          <w:b/>
+          <w:bCs/>
+          <w:color w:val="525252" w:themeColor="accent3" w:themeShade="80"/>
+          <w:sz w:val="24"/>
+          <w:szCs w:val="24"/>
+        </w:rPr>
+      </w:pPr>
+      <w:r>
+        <w:rPr>
+          <w:b/>
+          <w:bCs/>
+          <w:color w:val="525252" w:themeColor="accent3" w:themeShade="80"/>
+          <w:sz w:val="24"/>
+          <w:szCs w:val="24"/>
+        </w:rPr>
+        <w:t>Syntax:</w:t>
+      </w:r>
+    </w:p>
+    <w:p>
+      <w:pPr>
+        <w:rPr>
+          <w:b/>
+          <w:bCs/>
+          <w:color w:val="525252" w:themeColor="accent3" w:themeShade="80"/>
+          <w:sz w:val="24"/>
+          <w:szCs w:val="24"/>
+        </w:rPr>
+      </w:pPr>
+      <w:proofErr w:type="spellStart"/>
+      <w:r>
+        <w:rPr>
+          <w:b/>
+          <w:bCs/>
+          <w:color w:val="525252" w:themeColor="accent3" w:themeShade="80"/>
+          <w:sz w:val="24"/>
+          <w:szCs w:val="24"/>
+        </w:rPr>
+        <w:t>tf.ones_like</w:t>
+      </w:r>
+      <w:proofErr w:type="spellEnd"/>
+      <w:r>
+        <w:rPr>
+          <w:b/>
+          <w:bCs/>
+          <w:color w:val="525252" w:themeColor="accent3" w:themeShade="80"/>
+          <w:sz w:val="24"/>
+          <w:szCs w:val="24"/>
+        </w:rPr>
+        <w:t xml:space="preserve">(input, </w:t>
+      </w:r>
+      <w:proofErr w:type="spellStart"/>
+      <w:r>
+        <w:rPr>
+          <w:b/>
+          <w:bCs/>
+          <w:color w:val="525252" w:themeColor="accent3" w:themeShade="80"/>
+          <w:sz w:val="24"/>
+          <w:szCs w:val="24"/>
+        </w:rPr>
+        <w:t>dtype</w:t>
+      </w:r>
+      <w:proofErr w:type="spellEnd"/>
+      <w:r>
+        <w:rPr>
+          <w:b/>
+          <w:bCs/>
+          <w:color w:val="525252" w:themeColor="accent3" w:themeShade="80"/>
+          <w:sz w:val="24"/>
+          <w:szCs w:val="24"/>
+        </w:rPr>
+        <w:t>=None, name=None) -&gt; Return Ones Tensor</w:t>
+      </w:r>
+    </w:p>
+    <w:p>
+      <w:pPr>
+        <w:rPr>
+          <w:sz w:val="24"/>
+          <w:szCs w:val="24"/>
+        </w:rPr>
+      </w:pPr>
+    </w:p>
+    <w:p>
+      <w:pPr>
+        <w:rPr>
+          <w:sz w:val="24"/>
+          <w:szCs w:val="24"/>
+        </w:rPr>
+      </w:pPr>
+    </w:p>
+    <w:p>
+      <w:pPr>
+        <w:rPr>
+          <w:b/>
+          <w:bCs/>
+          <w:sz w:val="24"/>
+          <w:szCs w:val="24"/>
+        </w:rPr>
+      </w:pPr>
+      <w:r>
+        <w:rPr>
+          <w:b/>
+          <w:bCs/>
+          <w:sz w:val="24"/>
+          <w:szCs w:val="24"/>
+        </w:rPr>
+        <w:t xml:space="preserve">3. </w:t>
+      </w:r>
+      <w:proofErr w:type="spellStart"/>
+      <w:r>
+        <w:rPr>
+          <w:b/>
+          <w:bCs/>
+          <w:sz w:val="24"/>
+          <w:szCs w:val="24"/>
+        </w:rPr>
+        <w:t>tf.ones_initializer</w:t>
+      </w:r>
+      <w:proofErr w:type="spellEnd"/>
+      <w:r>
+        <w:rPr>
+          <w:b/>
+          <w:bCs/>
+          <w:sz w:val="24"/>
+          <w:szCs w:val="24"/>
+        </w:rPr>
+        <w:t>()</w:t>
+      </w:r>
+    </w:p>
+    <w:p>
+      <w:pPr>
+        <w:rPr>
+          <w:sz w:val="24"/>
+          <w:szCs w:val="24"/>
+        </w:rPr>
+      </w:pPr>
+      <w:proofErr w:type="spellStart"/>
+      <w:r>
+        <w:rPr>
+          <w:sz w:val="24"/>
+          <w:szCs w:val="24"/>
+        </w:rPr>
+        <w:t>tf.ones_initializer</w:t>
+      </w:r>
+      <w:proofErr w:type="spellEnd"/>
+      <w:r>
+        <w:rPr>
+          <w:sz w:val="24"/>
+          <w:szCs w:val="24"/>
+        </w:rPr>
+        <w:t>() is used for initializing variables in layers, especially in neural networks. It initializes all values of a variable to ones.</w:t>
+      </w:r>
+    </w:p>
+    <w:p>
+      <w:pPr>
+        <w:rPr>
+          <w:sz w:val="24"/>
+          <w:szCs w:val="24"/>
+        </w:rPr>
+      </w:pPr>
+    </w:p>
+    <w:p>
+      <w:pPr>
+        <w:rPr>
+          <w:sz w:val="24"/>
+          <w:szCs w:val="24"/>
+        </w:rPr>
+      </w:pPr>
+      <w:r>
+        <w:rPr>
+          <w:b/>
+          <w:bCs/>
+          <w:sz w:val="24"/>
+          <w:szCs w:val="24"/>
+        </w:rPr>
+        <w:t>Usage in layers:</w:t>
+      </w:r>
+      <w:r>
+        <w:rPr>
+          <w:sz w:val="24"/>
+          <w:szCs w:val="24"/>
+        </w:rPr>
+        <w:t xml:space="preserve"> This is particularly useful when defining weight or bias initializers in neural network layers.</w:t>
+      </w:r>
+    </w:p>
+    <w:p>
+      <w:pPr>
+        <w:rPr>
+          <w:sz w:val="24"/>
+          <w:szCs w:val="24"/>
+        </w:rPr>
+      </w:pPr>
+    </w:p>
+    <w:p>
+      <w:pPr>
+        <w:rPr>
+          <w:b/>
+          <w:bCs/>
+          <w:color w:val="525252" w:themeColor="accent3" w:themeShade="80"/>
+          <w:sz w:val="24"/>
+          <w:szCs w:val="24"/>
+        </w:rPr>
+      </w:pPr>
+      <w:r>
+        <w:rPr>
+          <w:b/>
+          <w:bCs/>
+          <w:color w:val="525252" w:themeColor="accent3" w:themeShade="80"/>
+          <w:sz w:val="24"/>
+          <w:szCs w:val="24"/>
+        </w:rPr>
+        <w:t>Syntax:</w:t>
+      </w:r>
+    </w:p>
+    <w:p>
+      <w:pPr>
+        <w:rPr>
+          <w:b/>
+          <w:bCs/>
+          <w:color w:val="525252" w:themeColor="accent3" w:themeShade="80"/>
+          <w:sz w:val="24"/>
+          <w:szCs w:val="24"/>
+        </w:rPr>
+      </w:pPr>
+      <w:proofErr w:type="spellStart"/>
+      <w:r>
+        <w:rPr>
+          <w:b/>
+          <w:bCs/>
+          <w:color w:val="525252" w:themeColor="accent3" w:themeShade="80"/>
+          <w:sz w:val="24"/>
+          <w:szCs w:val="24"/>
+        </w:rPr>
+        <w:t>tf.ones_initializer</w:t>
+      </w:r>
+      <w:proofErr w:type="spellEnd"/>
+      <w:r>
+        <w:rPr>
+          <w:b/>
+          <w:bCs/>
+          <w:color w:val="525252" w:themeColor="accent3" w:themeShade="80"/>
+          <w:sz w:val="24"/>
+          <w:szCs w:val="24"/>
+        </w:rPr>
+        <w:t>()</w:t>
+      </w:r>
+    </w:p>
+    <w:p>
+      <w:pPr>
+        <w:rPr>
+          <w:sz w:val="24"/>
+          <w:szCs w:val="24"/>
+        </w:rPr>
+      </w:pPr>
+    </w:p>
+    <w:p>
+      <w:pPr>
+        <w:rPr>
+          <w:i/>
+          <w:iCs/>
+          <w:color w:val="4472C4" w:themeColor="accent1"/>
+          <w:sz w:val="24"/>
+          <w:szCs w:val="24"/>
+          <w14:shadow w14:blurRad="38100" w14:dist="25400" w14:dir="5400000" w14:sx="100000" w14:sy="100000" w14:kx="0" w14:ky="0" w14:algn="ctr">
+            <w14:srgbClr w14:val="6E747A">
+              <w14:alpha w14:val="57000"/>
+            </w14:srgbClr>
+          </w14:shadow>
+          <w14:textOutline w14:w="0" w14:cap="flat" w14:cmpd="sng" w14:algn="ctr">
+            <w14:noFill/>
+            <w14:prstDash w14:val="solid"/>
+            <w14:round/>
+          </w14:textOutline>
+        </w:rPr>
+      </w:pPr>
+    </w:p>
+    <w:p>
+      <w:pPr>
+        <w:rPr>
+          <w:i/>
+          <w:iCs/>
+          <w:color w:val="4472C4" w:themeColor="accent1"/>
+          <w:sz w:val="24"/>
+          <w:szCs w:val="24"/>
+          <w14:shadow w14:blurRad="38100" w14:dist="25400" w14:dir="5400000" w14:sx="100000" w14:sy="100000" w14:kx="0" w14:ky="0" w14:algn="ctr">
+            <w14:srgbClr w14:val="6E747A">
+              <w14:alpha w14:val="57000"/>
+            </w14:srgbClr>
+          </w14:shadow>
+          <w14:textOutline w14:w="0" w14:cap="flat" w14:cmpd="sng" w14:algn="ctr">
+            <w14:noFill/>
+            <w14:prstDash w14:val="solid"/>
+            <w14:round/>
+          </w14:textOutline>
+        </w:rPr>
+      </w:pPr>
+      <w:r>
+        <w:rPr>
+          <w:i/>
+          <w:iCs/>
+          <w:color w:val="4472C4" w:themeColor="accent1"/>
+          <w:sz w:val="24"/>
+          <w:szCs w:val="24"/>
+          <w14:shadow w14:blurRad="38100" w14:dist="25400" w14:dir="5400000" w14:sx="100000" w14:sy="100000" w14:kx="0" w14:ky="0" w14:algn="ctr">
+            <w14:srgbClr w14:val="6E747A">
+              <w14:alpha w14:val="57000"/>
+            </w14:srgbClr>
+          </w14:shadow>
+          <w14:textOutline w14:w="0" w14:cap="flat" w14:cmpd="sng" w14:algn="ctr">
+            <w14:noFill/>
+            <w14:prstDash w14:val="solid"/>
+            <w14:round/>
+          </w14:textOutline>
+        </w:rPr>
+        <w:t xml:space="preserve"> </w:t>
+      </w:r>
+      <w:proofErr w:type="spellStart"/>
+      <w:r>
+        <w:rPr>
+          <w:bCs/>
+          <w:i/>
+          <w:iCs/>
+          <w:color w:val="4472C4" w:themeColor="accent1"/>
+          <w:sz w:val="24"/>
+          <w:szCs w:val="24"/>
+          <w14:shadow w14:blurRad="38100" w14:dist="25400" w14:dir="5400000" w14:sx="100000" w14:sy="100000" w14:kx="0" w14:ky="0" w14:algn="ctr">
+            <w14:srgbClr w14:val="6E747A">
+              <w14:alpha w14:val="57000"/>
+            </w14:srgbClr>
+          </w14:shadow>
+          <w14:textOutline w14:w="0" w14:cap="flat" w14:cmpd="sng" w14:algn="ctr">
+            <w14:noFill/>
+            <w14:prstDash w14:val="solid"/>
+            <w14:round/>
+          </w14:textOutline>
+        </w:rPr>
+        <w:t>tf.ones</w:t>
+      </w:r>
+      <w:proofErr w:type="spellEnd"/>
+      <w:r>
+        <w:rPr>
+          <w:bCs/>
+          <w:i/>
+          <w:iCs/>
+          <w:color w:val="4472C4" w:themeColor="accent1"/>
+          <w:sz w:val="24"/>
+          <w:szCs w:val="24"/>
+          <w14:shadow w14:blurRad="38100" w14:dist="25400" w14:dir="5400000" w14:sx="100000" w14:sy="100000" w14:kx="0" w14:ky="0" w14:algn="ctr">
+            <w14:srgbClr w14:val="6E747A">
+              <w14:alpha w14:val="57000"/>
+            </w14:srgbClr>
+          </w14:shadow>
+          <w14:textOutline w14:w="0" w14:cap="flat" w14:cmpd="sng" w14:algn="ctr">
+            <w14:noFill/>
+            <w14:prstDash w14:val="solid"/>
+            <w14:round/>
+          </w14:textOutline>
+        </w:rPr>
+        <w:t>()</w:t>
+      </w:r>
+      <w:r>
+        <w:rPr>
+          <w:i/>
+          <w:iCs/>
+          <w:color w:val="4472C4" w:themeColor="accent1"/>
+          <w:sz w:val="24"/>
+          <w:szCs w:val="24"/>
+          <w14:shadow w14:blurRad="38100" w14:dist="25400" w14:dir="5400000" w14:sx="100000" w14:sy="100000" w14:kx="0" w14:ky="0" w14:algn="ctr">
+            <w14:srgbClr w14:val="6E747A">
+              <w14:alpha w14:val="57000"/>
+            </w14:srgbClr>
+          </w14:shadow>
+          <w14:textOutline w14:w="0" w14:cap="flat" w14:cmpd="sng" w14:algn="ctr">
+            <w14:noFill/>
+            <w14:prstDash w14:val="solid"/>
+            <w14:round/>
+          </w14:textOutline>
+        </w:rPr>
+        <w:t>: Directly creates a tensor of specified shape filled with ones.</w:t>
+      </w:r>
+    </w:p>
+    <w:p>
+      <w:pPr>
+        <w:rPr>
+          <w:i/>
+          <w:iCs/>
+          <w:color w:val="4472C4" w:themeColor="accent1"/>
+          <w:sz w:val="24"/>
+          <w:szCs w:val="24"/>
+          <w14:shadow w14:blurRad="38100" w14:dist="25400" w14:dir="5400000" w14:sx="100000" w14:sy="100000" w14:kx="0" w14:ky="0" w14:algn="ctr">
+            <w14:srgbClr w14:val="6E747A">
+              <w14:alpha w14:val="57000"/>
+            </w14:srgbClr>
+          </w14:shadow>
+          <w14:textOutline w14:w="0" w14:cap="flat" w14:cmpd="sng" w14:algn="ctr">
+            <w14:noFill/>
+            <w14:prstDash w14:val="solid"/>
+            <w14:round/>
+          </w14:textOutline>
+        </w:rPr>
+      </w:pPr>
+      <w:r>
+        <w:rPr>
+          <w:i/>
+          <w:iCs/>
+          <w:color w:val="4472C4" w:themeColor="accent1"/>
+          <w:sz w:val="24"/>
+          <w:szCs w:val="24"/>
+          <w14:shadow w14:blurRad="38100" w14:dist="25400" w14:dir="5400000" w14:sx="100000" w14:sy="100000" w14:kx="0" w14:ky="0" w14:algn="ctr">
+            <w14:srgbClr w14:val="6E747A">
+              <w14:alpha w14:val="57000"/>
+            </w14:srgbClr>
+          </w14:shadow>
+          <w14:textOutline w14:w="0" w14:cap="flat" w14:cmpd="sng" w14:algn="ctr">
+            <w14:noFill/>
+            <w14:prstDash w14:val="solid"/>
+            <w14:round/>
+          </w14:textOutline>
+        </w:rPr>
+        <w:lastRenderedPageBreak/>
+        <w:t xml:space="preserve"> </w:t>
+      </w:r>
+      <w:proofErr w:type="spellStart"/>
+      <w:r>
+        <w:rPr>
+          <w:bCs/>
+          <w:i/>
+          <w:iCs/>
+          <w:color w:val="4472C4" w:themeColor="accent1"/>
+          <w:sz w:val="24"/>
+          <w:szCs w:val="24"/>
+          <w14:shadow w14:blurRad="38100" w14:dist="25400" w14:dir="5400000" w14:sx="100000" w14:sy="100000" w14:kx="0" w14:ky="0" w14:algn="ctr">
+            <w14:srgbClr w14:val="6E747A">
+              <w14:alpha w14:val="57000"/>
+            </w14:srgbClr>
+          </w14:shadow>
+          <w14:textOutline w14:w="0" w14:cap="flat" w14:cmpd="sng" w14:algn="ctr">
+            <w14:noFill/>
+            <w14:prstDash w14:val="solid"/>
+            <w14:round/>
+          </w14:textOutline>
+        </w:rPr>
+        <w:t>tf.ones_like</w:t>
+      </w:r>
+      <w:proofErr w:type="spellEnd"/>
+      <w:r>
+        <w:rPr>
+          <w:bCs/>
+          <w:i/>
+          <w:iCs/>
+          <w:color w:val="4472C4" w:themeColor="accent1"/>
+          <w:sz w:val="24"/>
+          <w:szCs w:val="24"/>
+          <w14:shadow w14:blurRad="38100" w14:dist="25400" w14:dir="5400000" w14:sx="100000" w14:sy="100000" w14:kx="0" w14:ky="0" w14:algn="ctr">
+            <w14:srgbClr w14:val="6E747A">
+              <w14:alpha w14:val="57000"/>
+            </w14:srgbClr>
+          </w14:shadow>
+          <w14:textOutline w14:w="0" w14:cap="flat" w14:cmpd="sng" w14:algn="ctr">
+            <w14:noFill/>
+            <w14:prstDash w14:val="solid"/>
+            <w14:round/>
+          </w14:textOutline>
+        </w:rPr>
+        <w:t>()</w:t>
+      </w:r>
+      <w:r>
+        <w:rPr>
+          <w:i/>
+          <w:iCs/>
+          <w:color w:val="4472C4" w:themeColor="accent1"/>
+          <w:sz w:val="24"/>
+          <w:szCs w:val="24"/>
+          <w14:shadow w14:blurRad="38100" w14:dist="25400" w14:dir="5400000" w14:sx="100000" w14:sy="100000" w14:kx="0" w14:ky="0" w14:algn="ctr">
+            <w14:srgbClr w14:val="6E747A">
+              <w14:alpha w14:val="57000"/>
+            </w14:srgbClr>
+          </w14:shadow>
+          <w14:textOutline w14:w="0" w14:cap="flat" w14:cmpd="sng" w14:algn="ctr">
+            <w14:noFill/>
+            <w14:prstDash w14:val="solid"/>
+            <w14:round/>
+          </w14:textOutline>
+        </w:rPr>
+        <w:t>: Creates a tensor of ones with the same shape and type as an existing tensor.</w:t>
+      </w:r>
+    </w:p>
+    <w:p>
+      <w:pPr>
+        <w:rPr>
+          <w:i/>
+          <w:iCs/>
+          <w:color w:val="4472C4" w:themeColor="accent1"/>
+          <w:sz w:val="24"/>
+          <w:szCs w:val="24"/>
+          <w14:shadow w14:blurRad="38100" w14:dist="25400" w14:dir="5400000" w14:sx="100000" w14:sy="100000" w14:kx="0" w14:ky="0" w14:algn="ctr">
+            <w14:srgbClr w14:val="6E747A">
+              <w14:alpha w14:val="57000"/>
+            </w14:srgbClr>
+          </w14:shadow>
+          <w14:textOutline w14:w="0" w14:cap="flat" w14:cmpd="sng" w14:algn="ctr">
+            <w14:noFill/>
+            <w14:prstDash w14:val="solid"/>
+            <w14:round/>
+          </w14:textOutline>
+        </w:rPr>
+      </w:pPr>
+      <w:r>
+        <w:rPr>
+          <w:i/>
+          <w:iCs/>
+          <w:color w:val="4472C4" w:themeColor="accent1"/>
+          <w:sz w:val="24"/>
+          <w:szCs w:val="24"/>
+          <w14:shadow w14:blurRad="38100" w14:dist="25400" w14:dir="5400000" w14:sx="100000" w14:sy="100000" w14:kx="0" w14:ky="0" w14:algn="ctr">
+            <w14:srgbClr w14:val="6E747A">
+              <w14:alpha w14:val="57000"/>
+            </w14:srgbClr>
+          </w14:shadow>
+          <w14:textOutline w14:w="0" w14:cap="flat" w14:cmpd="sng" w14:algn="ctr">
+            <w14:noFill/>
+            <w14:prstDash w14:val="solid"/>
+            <w14:round/>
+          </w14:textOutline>
+        </w:rPr>
+        <w:t xml:space="preserve"> </w:t>
+      </w:r>
+      <w:proofErr w:type="spellStart"/>
+      <w:r>
+        <w:rPr>
+          <w:bCs/>
+          <w:i/>
+          <w:iCs/>
+          <w:color w:val="4472C4" w:themeColor="accent1"/>
+          <w:sz w:val="24"/>
+          <w:szCs w:val="24"/>
+          <w14:shadow w14:blurRad="38100" w14:dist="25400" w14:dir="5400000" w14:sx="100000" w14:sy="100000" w14:kx="0" w14:ky="0" w14:algn="ctr">
+            <w14:srgbClr w14:val="6E747A">
+              <w14:alpha w14:val="57000"/>
+            </w14:srgbClr>
+          </w14:shadow>
+          <w14:textOutline w14:w="0" w14:cap="flat" w14:cmpd="sng" w14:algn="ctr">
+            <w14:noFill/>
+            <w14:prstDash w14:val="solid"/>
+            <w14:round/>
+          </w14:textOutline>
+        </w:rPr>
+        <w:t>tf.ones_initializer</w:t>
+      </w:r>
+      <w:proofErr w:type="spellEnd"/>
+      <w:r>
+        <w:rPr>
+          <w:bCs/>
+          <w:i/>
+          <w:iCs/>
+          <w:color w:val="4472C4" w:themeColor="accent1"/>
+          <w:sz w:val="24"/>
+          <w:szCs w:val="24"/>
+          <w14:shadow w14:blurRad="38100" w14:dist="25400" w14:dir="5400000" w14:sx="100000" w14:sy="100000" w14:kx="0" w14:ky="0" w14:algn="ctr">
+            <w14:srgbClr w14:val="6E747A">
+              <w14:alpha w14:val="57000"/>
+            </w14:srgbClr>
+          </w14:shadow>
+          <w14:textOutline w14:w="0" w14:cap="flat" w14:cmpd="sng" w14:algn="ctr">
+            <w14:noFill/>
+            <w14:prstDash w14:val="solid"/>
+            <w14:round/>
+          </w14:textOutline>
+        </w:rPr>
+        <w:t>()</w:t>
+      </w:r>
+      <w:r>
+        <w:rPr>
+          <w:i/>
+          <w:iCs/>
+          <w:color w:val="4472C4" w:themeColor="accent1"/>
+          <w:sz w:val="24"/>
+          <w:szCs w:val="24"/>
+          <w14:shadow w14:blurRad="38100" w14:dist="25400" w14:dir="5400000" w14:sx="100000" w14:sy="100000" w14:kx="0" w14:ky="0" w14:algn="ctr">
+            <w14:srgbClr w14:val="6E747A">
+              <w14:alpha w14:val="57000"/>
+            </w14:srgbClr>
+          </w14:shadow>
+          <w14:textOutline w14:w="0" w14:cap="flat" w14:cmpd="sng" w14:algn="ctr">
+            <w14:noFill/>
+            <w14:prstDash w14:val="solid"/>
+            <w14:round/>
+          </w14:textOutline>
+        </w:rPr>
+        <w:t>: Used for initializing variables, especially in layers, with ones.</w:t>
+      </w:r>
+    </w:p>
     <w:p/>
+    <w:p>
+      <w:pPr>
+        <w:rPr>
+          <w:b/>
+          <w:bCs/>
+          <w:sz w:val="28"/>
+          <w:szCs w:val="28"/>
+          <w:u w:val="thick"/>
+        </w:rPr>
+      </w:pPr>
+    </w:p>
+    <w:p>
+      <w:pPr>
+        <w:rPr>
+          <w:b/>
+          <w:bCs/>
+          <w:sz w:val="28"/>
+          <w:szCs w:val="28"/>
+          <w:u w:val="thick"/>
+        </w:rPr>
+      </w:pPr>
+    </w:p>
+    <w:p>
+      <w:pPr>
+        <w:rPr>
+          <w:b/>
+          <w:bCs/>
+          <w:sz w:val="28"/>
+          <w:szCs w:val="28"/>
+          <w:u w:val="thick"/>
+        </w:rPr>
+      </w:pPr>
+      <w:r>
+        <w:rPr>
+          <w:b/>
+          <w:bCs/>
+          <w:sz w:val="28"/>
+          <w:szCs w:val="28"/>
+          <w:u w:val="thick"/>
+        </w:rPr>
+        <w:t xml:space="preserve">Create Zeros vs Zeros _like vs Zeros _initializer Tensor </w:t>
+      </w:r>
+      <w:r>
+        <w:rPr>
+          <w:b/>
+          <w:bCs/>
+          <w:sz w:val="28"/>
+          <w:szCs w:val="28"/>
+          <w:u w:val="thick"/>
+        </w:rPr>
+        <w:t>:</w:t>
+      </w:r>
+    </w:p>
+    <w:p>
+      <w:pPr>
+        <w:rPr>
+          <w:b/>
+          <w:bCs/>
+          <w:sz w:val="28"/>
+          <w:szCs w:val="28"/>
+          <w:u w:val="thick"/>
+        </w:rPr>
+      </w:pPr>
+    </w:p>
+    <w:p>
+      <w:pPr>
+        <w:rPr>
+          <w:b/>
+          <w:bCs/>
+          <w:sz w:val="24"/>
+          <w:szCs w:val="24"/>
+        </w:rPr>
+      </w:pPr>
+      <w:r>
+        <w:rPr>
+          <w:b/>
+          <w:bCs/>
+          <w:sz w:val="24"/>
+          <w:szCs w:val="24"/>
+        </w:rPr>
+        <w:t xml:space="preserve">1. </w:t>
+      </w:r>
+      <w:proofErr w:type="spellStart"/>
+      <w:r>
+        <w:rPr>
+          <w:b/>
+          <w:bCs/>
+          <w:sz w:val="24"/>
+          <w:szCs w:val="24"/>
+        </w:rPr>
+        <w:t>tf.zeros</w:t>
+      </w:r>
+      <w:proofErr w:type="spellEnd"/>
+    </w:p>
+    <w:p>
+      <w:pPr>
+        <w:rPr>
+          <w:sz w:val="24"/>
+          <w:szCs w:val="24"/>
+        </w:rPr>
+      </w:pPr>
+      <w:r>
+        <w:rPr>
+          <w:b/>
+          <w:bCs/>
+          <w:sz w:val="24"/>
+          <w:szCs w:val="24"/>
+        </w:rPr>
+        <w:t>Function:</w:t>
+      </w:r>
+      <w:r>
+        <w:rPr>
+          <w:sz w:val="24"/>
+          <w:szCs w:val="24"/>
+        </w:rPr>
+        <w:t xml:space="preserve"> </w:t>
+      </w:r>
+      <w:proofErr w:type="spellStart"/>
+      <w:r>
+        <w:rPr>
+          <w:sz w:val="24"/>
+          <w:szCs w:val="24"/>
+        </w:rPr>
+        <w:t>tf.zeros</w:t>
+      </w:r>
+      <w:proofErr w:type="spellEnd"/>
+      <w:r>
+        <w:rPr>
+          <w:sz w:val="24"/>
+          <w:szCs w:val="24"/>
+        </w:rPr>
+        <w:t xml:space="preserve">(shape, </w:t>
+      </w:r>
+      <w:proofErr w:type="spellStart"/>
+      <w:r>
+        <w:rPr>
+          <w:sz w:val="24"/>
+          <w:szCs w:val="24"/>
+        </w:rPr>
+        <w:t>dtype</w:t>
+      </w:r>
+      <w:proofErr w:type="spellEnd"/>
+      <w:r>
+        <w:rPr>
+          <w:sz w:val="24"/>
+          <w:szCs w:val="24"/>
+        </w:rPr>
+        <w:t>=tf.float32, name=None)</w:t>
+      </w:r>
+    </w:p>
+    <w:p>
+      <w:pPr>
+        <w:rPr>
+          <w:sz w:val="24"/>
+          <w:szCs w:val="24"/>
+        </w:rPr>
+      </w:pPr>
+      <w:r>
+        <w:rPr>
+          <w:b/>
+          <w:bCs/>
+          <w:sz w:val="24"/>
+          <w:szCs w:val="24"/>
+        </w:rPr>
+        <w:t>Purpose:</w:t>
+      </w:r>
+      <w:r>
+        <w:rPr>
+          <w:sz w:val="24"/>
+          <w:szCs w:val="24"/>
+        </w:rPr>
+        <w:t xml:space="preserve"> Creates a tensor filled with zeros.</w:t>
+      </w:r>
+    </w:p>
+    <w:p>
+      <w:pPr>
+        <w:rPr>
+          <w:sz w:val="24"/>
+          <w:szCs w:val="24"/>
+        </w:rPr>
+      </w:pPr>
+      <w:r>
+        <w:rPr>
+          <w:b/>
+          <w:bCs/>
+          <w:sz w:val="24"/>
+          <w:szCs w:val="24"/>
+        </w:rPr>
+        <w:t>Parameters:</w:t>
+      </w:r>
+    </w:p>
+    <w:p>
+      <w:pPr>
+        <w:numPr>
+          <w:ilvl w:val="0"/>
+          <w:numId w:val="3"/>
+        </w:numPr>
+        <w:rPr>
+          <w:sz w:val="24"/>
+          <w:szCs w:val="24"/>
+        </w:rPr>
+      </w:pPr>
+      <w:r>
+        <w:rPr>
+          <w:b/>
+          <w:bCs/>
+          <w:sz w:val="24"/>
+          <w:szCs w:val="24"/>
+        </w:rPr>
+        <w:t>shape:</w:t>
+      </w:r>
+      <w:r>
+        <w:rPr>
+          <w:sz w:val="24"/>
+          <w:szCs w:val="24"/>
+        </w:rPr>
+        <w:t xml:space="preserve"> A list or tuple representing the shape of the tensor to be created.</w:t>
+      </w:r>
+    </w:p>
+    <w:p>
+      <w:pPr>
+        <w:numPr>
+          <w:ilvl w:val="0"/>
+          <w:numId w:val="3"/>
+        </w:numPr>
+        <w:rPr>
+          <w:sz w:val="24"/>
+          <w:szCs w:val="24"/>
+        </w:rPr>
+      </w:pPr>
+      <w:proofErr w:type="spellStart"/>
+      <w:r>
+        <w:rPr>
+          <w:b/>
+          <w:bCs/>
+          <w:sz w:val="24"/>
+          <w:szCs w:val="24"/>
+        </w:rPr>
+        <w:t>dtype</w:t>
+      </w:r>
+      <w:proofErr w:type="spellEnd"/>
+      <w:r>
+        <w:rPr>
+          <w:b/>
+          <w:bCs/>
+          <w:sz w:val="24"/>
+          <w:szCs w:val="24"/>
+        </w:rPr>
+        <w:t>:</w:t>
+      </w:r>
+      <w:r>
+        <w:rPr>
+          <w:sz w:val="24"/>
+          <w:szCs w:val="24"/>
+        </w:rPr>
+        <w:t xml:space="preserve"> The data type of the tensor. Defaults to tf.float32. It can be set to other types like tf.int32, tf.float64, etc.</w:t>
+      </w:r>
+    </w:p>
+    <w:p>
+      <w:pPr>
+        <w:numPr>
+          <w:ilvl w:val="0"/>
+          <w:numId w:val="3"/>
+        </w:numPr>
+        <w:rPr>
+          <w:sz w:val="24"/>
+          <w:szCs w:val="24"/>
+        </w:rPr>
+      </w:pPr>
+      <w:r>
+        <w:rPr>
+          <w:b/>
+          <w:bCs/>
+          <w:sz w:val="24"/>
+          <w:szCs w:val="24"/>
+        </w:rPr>
+        <w:t>name:</w:t>
+      </w:r>
+      <w:r>
+        <w:rPr>
+          <w:sz w:val="24"/>
+          <w:szCs w:val="24"/>
+        </w:rPr>
+        <w:t xml:space="preserve"> Optional name for the operation.</w:t>
+      </w:r>
+    </w:p>
+    <w:p>
+      <w:pPr>
+        <w:rPr>
+          <w:sz w:val="24"/>
+          <w:szCs w:val="24"/>
+        </w:rPr>
+      </w:pPr>
+      <w:r>
+        <w:rPr>
+          <w:b/>
+          <w:bCs/>
+          <w:sz w:val="24"/>
+          <w:szCs w:val="24"/>
+        </w:rPr>
+        <w:t>Applications:</w:t>
+      </w:r>
+    </w:p>
+    <w:p>
+      <w:pPr>
+        <w:numPr>
+          <w:ilvl w:val="0"/>
+          <w:numId w:val="4"/>
+        </w:numPr>
+        <w:rPr>
+          <w:sz w:val="24"/>
+          <w:szCs w:val="24"/>
+        </w:rPr>
+      </w:pPr>
+      <w:r>
+        <w:rPr>
+          <w:sz w:val="24"/>
+          <w:szCs w:val="24"/>
+        </w:rPr>
+        <w:t>Initializing weights or biases to zero in neural network layers.</w:t>
+      </w:r>
+    </w:p>
+    <w:p>
+      <w:pPr>
+        <w:numPr>
+          <w:ilvl w:val="0"/>
+          <w:numId w:val="4"/>
+        </w:numPr>
+        <w:rPr>
+          <w:sz w:val="24"/>
+          <w:szCs w:val="24"/>
+        </w:rPr>
+      </w:pPr>
+      <w:r>
+        <w:rPr>
+          <w:sz w:val="24"/>
+          <w:szCs w:val="24"/>
+        </w:rPr>
+        <w:t>Creating placeholders for tensors during computations.</w:t>
+      </w:r>
+    </w:p>
+    <w:p>
+      <w:pPr>
+        <w:rPr>
+          <w:sz w:val="24"/>
+          <w:szCs w:val="24"/>
+        </w:rPr>
+      </w:pPr>
+    </w:p>
+    <w:p>
+      <w:pPr>
+        <w:rPr>
+          <w:sz w:val="24"/>
+          <w:szCs w:val="24"/>
+        </w:rPr>
+      </w:pPr>
+    </w:p>
+    <w:p>
+      <w:pPr>
+        <w:rPr>
+          <w:b/>
+          <w:bCs/>
+          <w:sz w:val="24"/>
+          <w:szCs w:val="24"/>
+        </w:rPr>
+      </w:pPr>
+      <w:r>
+        <w:rPr>
+          <w:b/>
+          <w:bCs/>
+          <w:sz w:val="24"/>
+          <w:szCs w:val="24"/>
+        </w:rPr>
+        <w:t xml:space="preserve">2. </w:t>
+      </w:r>
+      <w:proofErr w:type="spellStart"/>
+      <w:r>
+        <w:rPr>
+          <w:b/>
+          <w:bCs/>
+          <w:sz w:val="24"/>
+          <w:szCs w:val="24"/>
+        </w:rPr>
+        <w:t>tf.zeros_like</w:t>
+      </w:r>
+      <w:proofErr w:type="spellEnd"/>
+    </w:p>
+    <w:p>
+      <w:pPr>
+        <w:rPr>
+          <w:sz w:val="24"/>
+          <w:szCs w:val="24"/>
+        </w:rPr>
+      </w:pPr>
+      <w:r>
+        <w:rPr>
+          <w:b/>
+          <w:bCs/>
+          <w:sz w:val="24"/>
+          <w:szCs w:val="24"/>
+        </w:rPr>
+        <w:t>Function:</w:t>
+      </w:r>
+      <w:r>
+        <w:rPr>
+          <w:sz w:val="24"/>
+          <w:szCs w:val="24"/>
+        </w:rPr>
+        <w:t xml:space="preserve"> </w:t>
+      </w:r>
+      <w:proofErr w:type="spellStart"/>
+      <w:r>
+        <w:rPr>
+          <w:sz w:val="24"/>
+          <w:szCs w:val="24"/>
+        </w:rPr>
+        <w:t>tf.zeros_like</w:t>
+      </w:r>
+      <w:proofErr w:type="spellEnd"/>
+      <w:r>
+        <w:rPr>
+          <w:sz w:val="24"/>
+          <w:szCs w:val="24"/>
+        </w:rPr>
+        <w:t xml:space="preserve">(input, </w:t>
+      </w:r>
+      <w:proofErr w:type="spellStart"/>
+      <w:r>
+        <w:rPr>
+          <w:sz w:val="24"/>
+          <w:szCs w:val="24"/>
+        </w:rPr>
+        <w:t>dtype</w:t>
+      </w:r>
+      <w:proofErr w:type="spellEnd"/>
+      <w:r>
+        <w:rPr>
+          <w:sz w:val="24"/>
+          <w:szCs w:val="24"/>
+        </w:rPr>
+        <w:t>=None, name=None, tensor=None)</w:t>
+      </w:r>
+    </w:p>
+    <w:p>
+      <w:pPr>
+        <w:rPr>
+          <w:sz w:val="24"/>
+          <w:szCs w:val="24"/>
+        </w:rPr>
+      </w:pPr>
+      <w:r>
+        <w:rPr>
+          <w:b/>
+          <w:bCs/>
+          <w:sz w:val="24"/>
+          <w:szCs w:val="24"/>
+        </w:rPr>
+        <w:t>Purpose:</w:t>
+      </w:r>
+      <w:r>
+        <w:rPr>
+          <w:sz w:val="24"/>
+          <w:szCs w:val="24"/>
+        </w:rPr>
+        <w:t xml:space="preserve"> Creates a tensor with the same shape and type as a given tensor, but filled with zeros.</w:t>
+      </w:r>
+    </w:p>
+    <w:p>
+      <w:pPr>
+        <w:rPr>
+          <w:sz w:val="24"/>
+          <w:szCs w:val="24"/>
+        </w:rPr>
+      </w:pPr>
+      <w:r>
+        <w:rPr>
+          <w:b/>
+          <w:bCs/>
+          <w:sz w:val="24"/>
+          <w:szCs w:val="24"/>
+        </w:rPr>
+        <w:t>Parameters:</w:t>
+      </w:r>
+    </w:p>
+    <w:p>
+      <w:pPr>
+        <w:numPr>
+          <w:ilvl w:val="0"/>
+          <w:numId w:val="5"/>
+        </w:numPr>
+        <w:rPr>
+          <w:sz w:val="24"/>
+          <w:szCs w:val="24"/>
+        </w:rPr>
+      </w:pPr>
+      <w:r>
+        <w:rPr>
+          <w:b/>
+          <w:bCs/>
+          <w:sz w:val="24"/>
+          <w:szCs w:val="24"/>
+        </w:rPr>
+        <w:t>input:</w:t>
+      </w:r>
+      <w:r>
+        <w:rPr>
+          <w:sz w:val="24"/>
+          <w:szCs w:val="24"/>
+        </w:rPr>
+        <w:t xml:space="preserve"> The tensor whose shape and type the new tensor should match.</w:t>
+      </w:r>
+    </w:p>
+    <w:p>
+      <w:pPr>
+        <w:numPr>
+          <w:ilvl w:val="0"/>
+          <w:numId w:val="5"/>
+        </w:numPr>
+        <w:rPr>
+          <w:sz w:val="24"/>
+          <w:szCs w:val="24"/>
+        </w:rPr>
+      </w:pPr>
+      <w:proofErr w:type="spellStart"/>
+      <w:r>
+        <w:rPr>
+          <w:b/>
+          <w:bCs/>
+          <w:sz w:val="24"/>
+          <w:szCs w:val="24"/>
+        </w:rPr>
+        <w:t>dtype</w:t>
+      </w:r>
+      <w:proofErr w:type="spellEnd"/>
+      <w:r>
+        <w:rPr>
+          <w:b/>
+          <w:bCs/>
+          <w:sz w:val="24"/>
+          <w:szCs w:val="24"/>
+        </w:rPr>
+        <w:t>:</w:t>
+      </w:r>
+      <w:r>
+        <w:rPr>
+          <w:sz w:val="24"/>
+          <w:szCs w:val="24"/>
+        </w:rPr>
+        <w:t xml:space="preserve"> Optional. If specified, it overrides the </w:t>
+      </w:r>
+      <w:proofErr w:type="spellStart"/>
+      <w:r>
+        <w:rPr>
+          <w:sz w:val="24"/>
+          <w:szCs w:val="24"/>
+        </w:rPr>
+        <w:t>dtype</w:t>
+      </w:r>
+      <w:proofErr w:type="spellEnd"/>
+      <w:r>
+        <w:rPr>
+          <w:sz w:val="24"/>
+          <w:szCs w:val="24"/>
+        </w:rPr>
+        <w:t xml:space="preserve"> of the new tensor. Otherwise, it defaults to the </w:t>
+      </w:r>
+      <w:proofErr w:type="spellStart"/>
+      <w:r>
+        <w:rPr>
+          <w:sz w:val="24"/>
+          <w:szCs w:val="24"/>
+        </w:rPr>
+        <w:t>dtype</w:t>
+      </w:r>
+      <w:proofErr w:type="spellEnd"/>
+      <w:r>
+        <w:rPr>
+          <w:sz w:val="24"/>
+          <w:szCs w:val="24"/>
+        </w:rPr>
+        <w:t xml:space="preserve"> of input.</w:t>
+      </w:r>
+    </w:p>
+    <w:p>
+      <w:pPr>
+        <w:numPr>
+          <w:ilvl w:val="0"/>
+          <w:numId w:val="5"/>
+        </w:numPr>
+        <w:rPr>
+          <w:sz w:val="24"/>
+          <w:szCs w:val="24"/>
+        </w:rPr>
+      </w:pPr>
+      <w:r>
+        <w:rPr>
+          <w:b/>
+          <w:bCs/>
+          <w:sz w:val="24"/>
+          <w:szCs w:val="24"/>
+        </w:rPr>
+        <w:lastRenderedPageBreak/>
+        <w:t>name:</w:t>
+      </w:r>
+      <w:r>
+        <w:rPr>
+          <w:sz w:val="24"/>
+          <w:szCs w:val="24"/>
+        </w:rPr>
+        <w:t xml:space="preserve"> Optional name for the operation.</w:t>
+      </w:r>
+    </w:p>
+    <w:p>
+      <w:pPr>
+        <w:rPr>
+          <w:sz w:val="24"/>
+          <w:szCs w:val="24"/>
+        </w:rPr>
+      </w:pPr>
+      <w:r>
+        <w:rPr>
+          <w:b/>
+          <w:bCs/>
+          <w:sz w:val="24"/>
+          <w:szCs w:val="24"/>
+        </w:rPr>
+        <w:t>Applications:</w:t>
+      </w:r>
+    </w:p>
+    <w:p>
+      <w:pPr>
+        <w:numPr>
+          <w:ilvl w:val="0"/>
+          <w:numId w:val="6"/>
+        </w:numPr>
+        <w:rPr>
+          <w:sz w:val="24"/>
+          <w:szCs w:val="24"/>
+        </w:rPr>
+      </w:pPr>
+      <w:r>
+        <w:rPr>
+          <w:sz w:val="24"/>
+          <w:szCs w:val="24"/>
+        </w:rPr>
+        <w:t>Creating tensors for operations that need to match the shape and type of another tensor.</w:t>
+      </w:r>
+    </w:p>
+    <w:p>
+      <w:pPr>
+        <w:numPr>
+          <w:ilvl w:val="0"/>
+          <w:numId w:val="6"/>
+        </w:numPr>
+        <w:rPr>
+          <w:sz w:val="24"/>
+          <w:szCs w:val="24"/>
+        </w:rPr>
+      </w:pPr>
+      <w:r>
+        <w:rPr>
+          <w:sz w:val="24"/>
+          <w:szCs w:val="24"/>
+        </w:rPr>
+        <w:t>Useful in masking operations or when initializing placeholders.</w:t>
+      </w:r>
+    </w:p>
+    <w:p>
+      <w:pPr>
+        <w:rPr>
+          <w:sz w:val="24"/>
+          <w:szCs w:val="24"/>
+        </w:rPr>
+      </w:pPr>
+    </w:p>
+    <w:p>
+      <w:pPr>
+        <w:rPr>
+          <w:sz w:val="24"/>
+          <w:szCs w:val="24"/>
+        </w:rPr>
+      </w:pPr>
+    </w:p>
+    <w:p>
+      <w:pPr>
+        <w:rPr>
+          <w:b/>
+          <w:bCs/>
+          <w:sz w:val="24"/>
+          <w:szCs w:val="24"/>
+        </w:rPr>
+      </w:pPr>
+      <w:r>
+        <w:rPr>
+          <w:b/>
+          <w:bCs/>
+          <w:sz w:val="24"/>
+          <w:szCs w:val="24"/>
+        </w:rPr>
+        <w:t xml:space="preserve">3. </w:t>
+      </w:r>
+      <w:proofErr w:type="spellStart"/>
+      <w:r>
+        <w:rPr>
+          <w:b/>
+          <w:bCs/>
+          <w:sz w:val="24"/>
+          <w:szCs w:val="24"/>
+        </w:rPr>
+        <w:t>tf.keras.initializers.Zeros</w:t>
+      </w:r>
+      <w:proofErr w:type="spellEnd"/>
+    </w:p>
+    <w:p>
+      <w:pPr>
+        <w:rPr>
+          <w:sz w:val="24"/>
+          <w:szCs w:val="24"/>
+        </w:rPr>
+      </w:pPr>
+      <w:r>
+        <w:rPr>
+          <w:b/>
+          <w:bCs/>
+          <w:sz w:val="24"/>
+          <w:szCs w:val="24"/>
+        </w:rPr>
+        <w:t>Function:</w:t>
+      </w:r>
+      <w:r>
+        <w:rPr>
+          <w:sz w:val="24"/>
+          <w:szCs w:val="24"/>
+        </w:rPr>
+        <w:t xml:space="preserve"> </w:t>
+      </w:r>
+      <w:proofErr w:type="spellStart"/>
+      <w:r>
+        <w:rPr>
+          <w:sz w:val="24"/>
+          <w:szCs w:val="24"/>
+        </w:rPr>
+        <w:t>tf.keras.initializers.Zeros</w:t>
+      </w:r>
+      <w:proofErr w:type="spellEnd"/>
+      <w:r>
+        <w:rPr>
+          <w:sz w:val="24"/>
+          <w:szCs w:val="24"/>
+        </w:rPr>
+        <w:t>()</w:t>
+      </w:r>
+    </w:p>
+    <w:p>
+      <w:pPr>
+        <w:rPr>
+          <w:sz w:val="24"/>
+          <w:szCs w:val="24"/>
+        </w:rPr>
+      </w:pPr>
+      <w:r>
+        <w:rPr>
+          <w:b/>
+          <w:bCs/>
+          <w:sz w:val="24"/>
+          <w:szCs w:val="24"/>
+        </w:rPr>
+        <w:t>Purpose:</w:t>
+      </w:r>
+      <w:r>
+        <w:rPr>
+          <w:sz w:val="24"/>
+          <w:szCs w:val="24"/>
+        </w:rPr>
+        <w:t xml:space="preserve"> A </w:t>
+      </w:r>
+      <w:proofErr w:type="spellStart"/>
+      <w:r>
+        <w:rPr>
+          <w:sz w:val="24"/>
+          <w:szCs w:val="24"/>
+        </w:rPr>
+        <w:t>Keras</w:t>
+      </w:r>
+      <w:proofErr w:type="spellEnd"/>
+      <w:r>
+        <w:rPr>
+          <w:sz w:val="24"/>
+          <w:szCs w:val="24"/>
+        </w:rPr>
+        <w:t xml:space="preserve"> initializer that creates tensors filled with zeros. It is often used for initializing the weights of neural network layers.</w:t>
+      </w:r>
+    </w:p>
+    <w:p>
+      <w:pPr>
+        <w:rPr>
+          <w:sz w:val="24"/>
+          <w:szCs w:val="24"/>
+        </w:rPr>
+      </w:pPr>
+      <w:r>
+        <w:rPr>
+          <w:b/>
+          <w:bCs/>
+          <w:sz w:val="24"/>
+          <w:szCs w:val="24"/>
+        </w:rPr>
+        <w:t>Parameters:</w:t>
+      </w:r>
+    </w:p>
+    <w:p>
+      <w:pPr>
+        <w:numPr>
+          <w:ilvl w:val="0"/>
+          <w:numId w:val="7"/>
+        </w:numPr>
+        <w:rPr>
+          <w:sz w:val="24"/>
+          <w:szCs w:val="24"/>
+        </w:rPr>
+      </w:pPr>
+      <w:r>
+        <w:rPr>
+          <w:b/>
+          <w:bCs/>
+          <w:sz w:val="24"/>
+          <w:szCs w:val="24"/>
+        </w:rPr>
+        <w:t>seed:</w:t>
+      </w:r>
+      <w:r>
+        <w:rPr>
+          <w:sz w:val="24"/>
+          <w:szCs w:val="24"/>
+        </w:rPr>
+        <w:t xml:space="preserve"> Optional. Seed for random number generator.</w:t>
+      </w:r>
+    </w:p>
+    <w:p>
+      <w:pPr>
+        <w:rPr>
+          <w:sz w:val="24"/>
+          <w:szCs w:val="24"/>
+        </w:rPr>
+      </w:pPr>
+    </w:p>
+    <w:p>
+      <w:pPr>
+        <w:rPr>
+          <w:sz w:val="24"/>
+          <w:szCs w:val="24"/>
+        </w:rPr>
+      </w:pPr>
+    </w:p>
+    <w:p>
+      <w:pPr>
+        <w:rPr>
+          <w:sz w:val="24"/>
+          <w:szCs w:val="24"/>
+        </w:rPr>
+      </w:pPr>
+      <w:r>
+        <w:rPr>
+          <w:b/>
+          <w:bCs/>
+          <w:sz w:val="24"/>
+          <w:szCs w:val="24"/>
+        </w:rPr>
+        <w:t>Applications:</w:t>
+      </w:r>
+    </w:p>
+    <w:p>
+      <w:pPr>
+        <w:numPr>
+          <w:ilvl w:val="0"/>
+          <w:numId w:val="8"/>
+        </w:numPr>
+        <w:rPr>
+          <w:sz w:val="24"/>
+          <w:szCs w:val="24"/>
+        </w:rPr>
+      </w:pPr>
+      <w:r>
+        <w:rPr>
+          <w:sz w:val="24"/>
+          <w:szCs w:val="24"/>
+        </w:rPr>
+        <w:t xml:space="preserve">Used in </w:t>
+      </w:r>
+      <w:proofErr w:type="spellStart"/>
+      <w:r>
+        <w:rPr>
+          <w:sz w:val="24"/>
+          <w:szCs w:val="24"/>
+        </w:rPr>
+        <w:t>Keras</w:t>
+      </w:r>
+      <w:proofErr w:type="spellEnd"/>
+      <w:r>
+        <w:rPr>
+          <w:sz w:val="24"/>
+          <w:szCs w:val="24"/>
+        </w:rPr>
+        <w:t xml:space="preserve"> models for initializing weights of layers, especially when you want a consistent starting point.</w:t>
+      </w:r>
+    </w:p>
+    <w:p>
+      <w:pPr>
+        <w:rPr>
+          <w:sz w:val="24"/>
+          <w:szCs w:val="24"/>
+        </w:rPr>
+      </w:pPr>
+    </w:p>
+    <w:p>
+      <w:pPr>
+        <w:rPr>
+          <w:b/>
+          <w:bCs/>
+        </w:rPr>
+      </w:pPr>
+    </w:p>
     <w:p/>
     <w:sectPr>
       <w:pgSz w:w="12240" w:h="15840"/>
@@ -1519,6 +3321,453 @@
 <file path=word/numbering.xml><?xml version="1.0" encoding="utf-8"?>
 <w:numbering xmlns:wpc="http://schemas.microsoft.com/office/word/2010/wordprocessingCanvas" xmlns:cx="http://schemas.microsoft.com/office/drawing/2014/chartex" xmlns:cx1="http://schemas.microsoft.com/office/drawing/2015/9/8/chartex" xmlns:cx2="http://schemas.microsoft.com/office/drawing/2015/10/21/chartex" xmlns:cx3="http://schemas.microsoft.com/office/drawing/2016/5/9/chartex" xmlns:cx4="http://schemas.microsoft.com/office/drawing/2016/5/10/chartex" xmlns:cx5="http://schemas.microsoft.com/office/drawing/2016/5/11/chartex" xmlns:cx6="http://schemas.microsoft.com/office/drawing/2016/5/12/chartex" xmlns:cx7="http://schemas.microsoft.com/office/drawing/2016/5/13/chartex" xmlns:cx8="http://schemas.microsoft.com/office/drawing/2016/5/14/chartex" xmlns:mc="http://schemas.openxmlformats.org/markup-compatibility/2006" xmlns:aink="http://schemas.microsoft.com/office/drawing/2016/ink" xmlns:am3d="http://schemas.microsoft.com/office/drawing/2017/model3d" xmlns:o="urn:schemas-microsoft-com:office:office" xmlns:oel="http://schemas.microsoft.com/office/2019/extlst" xmlns:r="http://schemas.openxmlformats.org/officeDocument/2006/relationships" xmlns:m="http://schemas.openxmlformats.org/officeDocument/2006/math" xmlns:v="urn:schemas-microsoft-com:vml" xmlns:wp14="http://schemas.microsoft.com/office/word/2010/wordprocessingDrawing" xmlns:wp="http://schemas.openxmlformats.org/drawingml/2006/wordprocessingDrawing" xmlns:w10="urn:schemas-microsoft-com:office:word" xmlns:w="http://schemas.openxmlformats.org/wordprocessingml/2006/main" xmlns:w14="http://schemas.microsoft.com/office/word/2010/wordml" xmlns:w15="http://schemas.microsoft.com/office/word/2012/wordml" xmlns:w16cex="http://schemas.microsoft.com/office/word/2018/wordml/cex" xmlns:w16cid="http://schemas.microsoft.com/office/word/2016/wordml/cid" xmlns:w16="http://schemas.microsoft.com/office/word/2018/wordml" xmlns:w16du="http://schemas.microsoft.com/office/word/2023/wordml/word16du" xmlns:w16sdtdh="http://schemas.microsoft.com/office/word/2020/wordml/sdtdatahash" xmlns:w16se="http://schemas.microsoft.com/office/word/2015/wordml/symex" xmlns:wpg="http://schemas.microsoft.com/office/word/2010/wordprocessingGroup" xmlns:wpi="http://schemas.microsoft.com/office/word/2010/wordprocessingInk" xmlns:wne="http://schemas.microsoft.com/office/word/2006/wordml" xmlns:wps="http://schemas.microsoft.com/office/word/2010/wordprocessingShape" mc:Ignorable="w14 w15 w16se w16cid w16 w16cex w16sdtdh w16du wp14">
   <w:abstractNum w:abstractNumId="0" w15:restartNumberingAfterBreak="0">
+    <w:nsid w:val="14844145"/>
+    <w:multiLevelType w:val="multilevel"/>
+    <w:tmpl w:val="56243A0C"/>
+    <w:lvl w:ilvl="0">
+      <w:start w:val="1"/>
+      <w:numFmt w:val="bullet"/>
+      <w:lvlText w:val=""/>
+      <w:lvlJc w:val="left"/>
+      <w:pPr>
+        <w:tabs>
+          <w:tab w:val="num" w:pos="720"/>
+        </w:tabs>
+        <w:ind w:left="720" w:hanging="360"/>
+      </w:pPr>
+      <w:rPr>
+        <w:rFonts w:ascii="Symbol" w:hAnsi="Symbol" w:hint="default"/>
+        <w:sz w:val="20"/>
+      </w:rPr>
+    </w:lvl>
+    <w:lvl w:ilvl="1" w:tentative="1">
+      <w:start w:val="1"/>
+      <w:numFmt w:val="bullet"/>
+      <w:lvlText w:val="o"/>
+      <w:lvlJc w:val="left"/>
+      <w:pPr>
+        <w:tabs>
+          <w:tab w:val="num" w:pos="1440"/>
+        </w:tabs>
+        <w:ind w:left="1440" w:hanging="360"/>
+      </w:pPr>
+      <w:rPr>
+        <w:rFonts w:ascii="Courier New" w:hAnsi="Courier New" w:hint="default"/>
+        <w:sz w:val="20"/>
+      </w:rPr>
+    </w:lvl>
+    <w:lvl w:ilvl="2" w:tentative="1">
+      <w:start w:val="1"/>
+      <w:numFmt w:val="bullet"/>
+      <w:lvlText w:val=""/>
+      <w:lvlJc w:val="left"/>
+      <w:pPr>
+        <w:tabs>
+          <w:tab w:val="num" w:pos="2160"/>
+        </w:tabs>
+        <w:ind w:left="2160" w:hanging="360"/>
+      </w:pPr>
+      <w:rPr>
+        <w:rFonts w:ascii="Wingdings" w:hAnsi="Wingdings" w:hint="default"/>
+        <w:sz w:val="20"/>
+      </w:rPr>
+    </w:lvl>
+    <w:lvl w:ilvl="3" w:tentative="1">
+      <w:start w:val="1"/>
+      <w:numFmt w:val="bullet"/>
+      <w:lvlText w:val=""/>
+      <w:lvlJc w:val="left"/>
+      <w:pPr>
+        <w:tabs>
+          <w:tab w:val="num" w:pos="2880"/>
+        </w:tabs>
+        <w:ind w:left="2880" w:hanging="360"/>
+      </w:pPr>
+      <w:rPr>
+        <w:rFonts w:ascii="Wingdings" w:hAnsi="Wingdings" w:hint="default"/>
+        <w:sz w:val="20"/>
+      </w:rPr>
+    </w:lvl>
+    <w:lvl w:ilvl="4" w:tentative="1">
+      <w:start w:val="1"/>
+      <w:numFmt w:val="bullet"/>
+      <w:lvlText w:val=""/>
+      <w:lvlJc w:val="left"/>
+      <w:pPr>
+        <w:tabs>
+          <w:tab w:val="num" w:pos="3600"/>
+        </w:tabs>
+        <w:ind w:left="3600" w:hanging="360"/>
+      </w:pPr>
+      <w:rPr>
+        <w:rFonts w:ascii="Wingdings" w:hAnsi="Wingdings" w:hint="default"/>
+        <w:sz w:val="20"/>
+      </w:rPr>
+    </w:lvl>
+    <w:lvl w:ilvl="5" w:tentative="1">
+      <w:start w:val="1"/>
+      <w:numFmt w:val="bullet"/>
+      <w:lvlText w:val=""/>
+      <w:lvlJc w:val="left"/>
+      <w:pPr>
+        <w:tabs>
+          <w:tab w:val="num" w:pos="4320"/>
+        </w:tabs>
+        <w:ind w:left="4320" w:hanging="360"/>
+      </w:pPr>
+      <w:rPr>
+        <w:rFonts w:ascii="Wingdings" w:hAnsi="Wingdings" w:hint="default"/>
+        <w:sz w:val="20"/>
+      </w:rPr>
+    </w:lvl>
+    <w:lvl w:ilvl="6" w:tentative="1">
+      <w:start w:val="1"/>
+      <w:numFmt w:val="bullet"/>
+      <w:lvlText w:val=""/>
+      <w:lvlJc w:val="left"/>
+      <w:pPr>
+        <w:tabs>
+          <w:tab w:val="num" w:pos="5040"/>
+        </w:tabs>
+        <w:ind w:left="5040" w:hanging="360"/>
+      </w:pPr>
+      <w:rPr>
+        <w:rFonts w:ascii="Wingdings" w:hAnsi="Wingdings" w:hint="default"/>
+        <w:sz w:val="20"/>
+      </w:rPr>
+    </w:lvl>
+    <w:lvl w:ilvl="7" w:tentative="1">
+      <w:start w:val="1"/>
+      <w:numFmt w:val="bullet"/>
+      <w:lvlText w:val=""/>
+      <w:lvlJc w:val="left"/>
+      <w:pPr>
+        <w:tabs>
+          <w:tab w:val="num" w:pos="5760"/>
+        </w:tabs>
+        <w:ind w:left="5760" w:hanging="360"/>
+      </w:pPr>
+      <w:rPr>
+        <w:rFonts w:ascii="Wingdings" w:hAnsi="Wingdings" w:hint="default"/>
+        <w:sz w:val="20"/>
+      </w:rPr>
+    </w:lvl>
+    <w:lvl w:ilvl="8" w:tentative="1">
+      <w:start w:val="1"/>
+      <w:numFmt w:val="bullet"/>
+      <w:lvlText w:val=""/>
+      <w:lvlJc w:val="left"/>
+      <w:pPr>
+        <w:tabs>
+          <w:tab w:val="num" w:pos="6480"/>
+        </w:tabs>
+        <w:ind w:left="6480" w:hanging="360"/>
+      </w:pPr>
+      <w:rPr>
+        <w:rFonts w:ascii="Wingdings" w:hAnsi="Wingdings" w:hint="default"/>
+        <w:sz w:val="20"/>
+      </w:rPr>
+    </w:lvl>
+  </w:abstractNum>
+  <w:abstractNum w:abstractNumId="1" w15:restartNumberingAfterBreak="0">
+    <w:nsid w:val="202C727A"/>
+    <w:multiLevelType w:val="multilevel"/>
+    <w:tmpl w:val="1AF47772"/>
+    <w:lvl w:ilvl="0">
+      <w:start w:val="1"/>
+      <w:numFmt w:val="bullet"/>
+      <w:lvlText w:val=""/>
+      <w:lvlJc w:val="left"/>
+      <w:pPr>
+        <w:tabs>
+          <w:tab w:val="num" w:pos="720"/>
+        </w:tabs>
+        <w:ind w:left="720" w:hanging="360"/>
+      </w:pPr>
+      <w:rPr>
+        <w:rFonts w:ascii="Symbol" w:hAnsi="Symbol" w:hint="default"/>
+        <w:sz w:val="20"/>
+      </w:rPr>
+    </w:lvl>
+    <w:lvl w:ilvl="1" w:tentative="1">
+      <w:start w:val="1"/>
+      <w:numFmt w:val="bullet"/>
+      <w:lvlText w:val="o"/>
+      <w:lvlJc w:val="left"/>
+      <w:pPr>
+        <w:tabs>
+          <w:tab w:val="num" w:pos="1440"/>
+        </w:tabs>
+        <w:ind w:left="1440" w:hanging="360"/>
+      </w:pPr>
+      <w:rPr>
+        <w:rFonts w:ascii="Courier New" w:hAnsi="Courier New" w:hint="default"/>
+        <w:sz w:val="20"/>
+      </w:rPr>
+    </w:lvl>
+    <w:lvl w:ilvl="2" w:tentative="1">
+      <w:start w:val="1"/>
+      <w:numFmt w:val="bullet"/>
+      <w:lvlText w:val=""/>
+      <w:lvlJc w:val="left"/>
+      <w:pPr>
+        <w:tabs>
+          <w:tab w:val="num" w:pos="2160"/>
+        </w:tabs>
+        <w:ind w:left="2160" w:hanging="360"/>
+      </w:pPr>
+      <w:rPr>
+        <w:rFonts w:ascii="Wingdings" w:hAnsi="Wingdings" w:hint="default"/>
+        <w:sz w:val="20"/>
+      </w:rPr>
+    </w:lvl>
+    <w:lvl w:ilvl="3" w:tentative="1">
+      <w:start w:val="1"/>
+      <w:numFmt w:val="bullet"/>
+      <w:lvlText w:val=""/>
+      <w:lvlJc w:val="left"/>
+      <w:pPr>
+        <w:tabs>
+          <w:tab w:val="num" w:pos="2880"/>
+        </w:tabs>
+        <w:ind w:left="2880" w:hanging="360"/>
+      </w:pPr>
+      <w:rPr>
+        <w:rFonts w:ascii="Wingdings" w:hAnsi="Wingdings" w:hint="default"/>
+        <w:sz w:val="20"/>
+      </w:rPr>
+    </w:lvl>
+    <w:lvl w:ilvl="4" w:tentative="1">
+      <w:start w:val="1"/>
+      <w:numFmt w:val="bullet"/>
+      <w:lvlText w:val=""/>
+      <w:lvlJc w:val="left"/>
+      <w:pPr>
+        <w:tabs>
+          <w:tab w:val="num" w:pos="3600"/>
+        </w:tabs>
+        <w:ind w:left="3600" w:hanging="360"/>
+      </w:pPr>
+      <w:rPr>
+        <w:rFonts w:ascii="Wingdings" w:hAnsi="Wingdings" w:hint="default"/>
+        <w:sz w:val="20"/>
+      </w:rPr>
+    </w:lvl>
+    <w:lvl w:ilvl="5" w:tentative="1">
+      <w:start w:val="1"/>
+      <w:numFmt w:val="bullet"/>
+      <w:lvlText w:val=""/>
+      <w:lvlJc w:val="left"/>
+      <w:pPr>
+        <w:tabs>
+          <w:tab w:val="num" w:pos="4320"/>
+        </w:tabs>
+        <w:ind w:left="4320" w:hanging="360"/>
+      </w:pPr>
+      <w:rPr>
+        <w:rFonts w:ascii="Wingdings" w:hAnsi="Wingdings" w:hint="default"/>
+        <w:sz w:val="20"/>
+      </w:rPr>
+    </w:lvl>
+    <w:lvl w:ilvl="6" w:tentative="1">
+      <w:start w:val="1"/>
+      <w:numFmt w:val="bullet"/>
+      <w:lvlText w:val=""/>
+      <w:lvlJc w:val="left"/>
+      <w:pPr>
+        <w:tabs>
+          <w:tab w:val="num" w:pos="5040"/>
+        </w:tabs>
+        <w:ind w:left="5040" w:hanging="360"/>
+      </w:pPr>
+      <w:rPr>
+        <w:rFonts w:ascii="Wingdings" w:hAnsi="Wingdings" w:hint="default"/>
+        <w:sz w:val="20"/>
+      </w:rPr>
+    </w:lvl>
+    <w:lvl w:ilvl="7" w:tentative="1">
+      <w:start w:val="1"/>
+      <w:numFmt w:val="bullet"/>
+      <w:lvlText w:val=""/>
+      <w:lvlJc w:val="left"/>
+      <w:pPr>
+        <w:tabs>
+          <w:tab w:val="num" w:pos="5760"/>
+        </w:tabs>
+        <w:ind w:left="5760" w:hanging="360"/>
+      </w:pPr>
+      <w:rPr>
+        <w:rFonts w:ascii="Wingdings" w:hAnsi="Wingdings" w:hint="default"/>
+        <w:sz w:val="20"/>
+      </w:rPr>
+    </w:lvl>
+    <w:lvl w:ilvl="8" w:tentative="1">
+      <w:start w:val="1"/>
+      <w:numFmt w:val="bullet"/>
+      <w:lvlText w:val=""/>
+      <w:lvlJc w:val="left"/>
+      <w:pPr>
+        <w:tabs>
+          <w:tab w:val="num" w:pos="6480"/>
+        </w:tabs>
+        <w:ind w:left="6480" w:hanging="360"/>
+      </w:pPr>
+      <w:rPr>
+        <w:rFonts w:ascii="Wingdings" w:hAnsi="Wingdings" w:hint="default"/>
+        <w:sz w:val="20"/>
+      </w:rPr>
+    </w:lvl>
+  </w:abstractNum>
+  <w:abstractNum w:abstractNumId="2" w15:restartNumberingAfterBreak="0">
+    <w:nsid w:val="25C408E0"/>
+    <w:multiLevelType w:val="multilevel"/>
+    <w:tmpl w:val="66C4D30E"/>
+    <w:lvl w:ilvl="0">
+      <w:start w:val="1"/>
+      <w:numFmt w:val="bullet"/>
+      <w:lvlText w:val=""/>
+      <w:lvlJc w:val="left"/>
+      <w:pPr>
+        <w:tabs>
+          <w:tab w:val="num" w:pos="720"/>
+        </w:tabs>
+        <w:ind w:left="720" w:hanging="360"/>
+      </w:pPr>
+      <w:rPr>
+        <w:rFonts w:ascii="Symbol" w:hAnsi="Symbol" w:hint="default"/>
+        <w:sz w:val="20"/>
+      </w:rPr>
+    </w:lvl>
+    <w:lvl w:ilvl="1" w:tentative="1">
+      <w:start w:val="1"/>
+      <w:numFmt w:val="bullet"/>
+      <w:lvlText w:val="o"/>
+      <w:lvlJc w:val="left"/>
+      <w:pPr>
+        <w:tabs>
+          <w:tab w:val="num" w:pos="1440"/>
+        </w:tabs>
+        <w:ind w:left="1440" w:hanging="360"/>
+      </w:pPr>
+      <w:rPr>
+        <w:rFonts w:ascii="Courier New" w:hAnsi="Courier New" w:hint="default"/>
+        <w:sz w:val="20"/>
+      </w:rPr>
+    </w:lvl>
+    <w:lvl w:ilvl="2" w:tentative="1">
+      <w:start w:val="1"/>
+      <w:numFmt w:val="bullet"/>
+      <w:lvlText w:val=""/>
+      <w:lvlJc w:val="left"/>
+      <w:pPr>
+        <w:tabs>
+          <w:tab w:val="num" w:pos="2160"/>
+        </w:tabs>
+        <w:ind w:left="2160" w:hanging="360"/>
+      </w:pPr>
+      <w:rPr>
+        <w:rFonts w:ascii="Wingdings" w:hAnsi="Wingdings" w:hint="default"/>
+        <w:sz w:val="20"/>
+      </w:rPr>
+    </w:lvl>
+    <w:lvl w:ilvl="3" w:tentative="1">
+      <w:start w:val="1"/>
+      <w:numFmt w:val="bullet"/>
+      <w:lvlText w:val=""/>
+      <w:lvlJc w:val="left"/>
+      <w:pPr>
+        <w:tabs>
+          <w:tab w:val="num" w:pos="2880"/>
+        </w:tabs>
+        <w:ind w:left="2880" w:hanging="360"/>
+      </w:pPr>
+      <w:rPr>
+        <w:rFonts w:ascii="Wingdings" w:hAnsi="Wingdings" w:hint="default"/>
+        <w:sz w:val="20"/>
+      </w:rPr>
+    </w:lvl>
+    <w:lvl w:ilvl="4" w:tentative="1">
+      <w:start w:val="1"/>
+      <w:numFmt w:val="bullet"/>
+      <w:lvlText w:val=""/>
+      <w:lvlJc w:val="left"/>
+      <w:pPr>
+        <w:tabs>
+          <w:tab w:val="num" w:pos="3600"/>
+        </w:tabs>
+        <w:ind w:left="3600" w:hanging="360"/>
+      </w:pPr>
+      <w:rPr>
+        <w:rFonts w:ascii="Wingdings" w:hAnsi="Wingdings" w:hint="default"/>
+        <w:sz w:val="20"/>
+      </w:rPr>
+    </w:lvl>
+    <w:lvl w:ilvl="5" w:tentative="1">
+      <w:start w:val="1"/>
+      <w:numFmt w:val="bullet"/>
+      <w:lvlText w:val=""/>
+      <w:lvlJc w:val="left"/>
+      <w:pPr>
+        <w:tabs>
+          <w:tab w:val="num" w:pos="4320"/>
+        </w:tabs>
+        <w:ind w:left="4320" w:hanging="360"/>
+      </w:pPr>
+      <w:rPr>
+        <w:rFonts w:ascii="Wingdings" w:hAnsi="Wingdings" w:hint="default"/>
+        <w:sz w:val="20"/>
+      </w:rPr>
+    </w:lvl>
+    <w:lvl w:ilvl="6" w:tentative="1">
+      <w:start w:val="1"/>
+      <w:numFmt w:val="bullet"/>
+      <w:lvlText w:val=""/>
+      <w:lvlJc w:val="left"/>
+      <w:pPr>
+        <w:tabs>
+          <w:tab w:val="num" w:pos="5040"/>
+        </w:tabs>
+        <w:ind w:left="5040" w:hanging="360"/>
+      </w:pPr>
+      <w:rPr>
+        <w:rFonts w:ascii="Wingdings" w:hAnsi="Wingdings" w:hint="default"/>
+        <w:sz w:val="20"/>
+      </w:rPr>
+    </w:lvl>
+    <w:lvl w:ilvl="7" w:tentative="1">
+      <w:start w:val="1"/>
+      <w:numFmt w:val="bullet"/>
+      <w:lvlText w:val=""/>
+      <w:lvlJc w:val="left"/>
+      <w:pPr>
+        <w:tabs>
+          <w:tab w:val="num" w:pos="5760"/>
+        </w:tabs>
+        <w:ind w:left="5760" w:hanging="360"/>
+      </w:pPr>
+      <w:rPr>
+        <w:rFonts w:ascii="Wingdings" w:hAnsi="Wingdings" w:hint="default"/>
+        <w:sz w:val="20"/>
+      </w:rPr>
+    </w:lvl>
+    <w:lvl w:ilvl="8" w:tentative="1">
+      <w:start w:val="1"/>
+      <w:numFmt w:val="bullet"/>
+      <w:lvlText w:val=""/>
+      <w:lvlJc w:val="left"/>
+      <w:pPr>
+        <w:tabs>
+          <w:tab w:val="num" w:pos="6480"/>
+        </w:tabs>
+        <w:ind w:left="6480" w:hanging="360"/>
+      </w:pPr>
+      <w:rPr>
+        <w:rFonts w:ascii="Wingdings" w:hAnsi="Wingdings" w:hint="default"/>
+        <w:sz w:val="20"/>
+      </w:rPr>
+    </w:lvl>
+  </w:abstractNum>
+  <w:abstractNum w:abstractNumId="3" w15:restartNumberingAfterBreak="0">
     <w:nsid w:val="417868D9"/>
     <w:multiLevelType w:val="multilevel"/>
     <w:tmpl w:val="15163FA6"/>
@@ -1667,8 +3916,565 @@
       </w:rPr>
     </w:lvl>
   </w:abstractNum>
+  <w:abstractNum w:abstractNumId="4" w15:restartNumberingAfterBreak="0">
+    <w:nsid w:val="46961C96"/>
+    <w:multiLevelType w:val="multilevel"/>
+    <w:tmpl w:val="98906DB6"/>
+    <w:lvl w:ilvl="0">
+      <w:start w:val="1"/>
+      <w:numFmt w:val="bullet"/>
+      <w:lvlText w:val=""/>
+      <w:lvlJc w:val="left"/>
+      <w:pPr>
+        <w:tabs>
+          <w:tab w:val="num" w:pos="720"/>
+        </w:tabs>
+        <w:ind w:left="720" w:hanging="360"/>
+      </w:pPr>
+      <w:rPr>
+        <w:rFonts w:ascii="Symbol" w:hAnsi="Symbol" w:hint="default"/>
+        <w:sz w:val="20"/>
+      </w:rPr>
+    </w:lvl>
+    <w:lvl w:ilvl="1" w:tentative="1">
+      <w:start w:val="1"/>
+      <w:numFmt w:val="bullet"/>
+      <w:lvlText w:val="o"/>
+      <w:lvlJc w:val="left"/>
+      <w:pPr>
+        <w:tabs>
+          <w:tab w:val="num" w:pos="1440"/>
+        </w:tabs>
+        <w:ind w:left="1440" w:hanging="360"/>
+      </w:pPr>
+      <w:rPr>
+        <w:rFonts w:ascii="Courier New" w:hAnsi="Courier New" w:hint="default"/>
+        <w:sz w:val="20"/>
+      </w:rPr>
+    </w:lvl>
+    <w:lvl w:ilvl="2" w:tentative="1">
+      <w:start w:val="1"/>
+      <w:numFmt w:val="bullet"/>
+      <w:lvlText w:val=""/>
+      <w:lvlJc w:val="left"/>
+      <w:pPr>
+        <w:tabs>
+          <w:tab w:val="num" w:pos="2160"/>
+        </w:tabs>
+        <w:ind w:left="2160" w:hanging="360"/>
+      </w:pPr>
+      <w:rPr>
+        <w:rFonts w:ascii="Wingdings" w:hAnsi="Wingdings" w:hint="default"/>
+        <w:sz w:val="20"/>
+      </w:rPr>
+    </w:lvl>
+    <w:lvl w:ilvl="3" w:tentative="1">
+      <w:start w:val="1"/>
+      <w:numFmt w:val="bullet"/>
+      <w:lvlText w:val=""/>
+      <w:lvlJc w:val="left"/>
+      <w:pPr>
+        <w:tabs>
+          <w:tab w:val="num" w:pos="2880"/>
+        </w:tabs>
+        <w:ind w:left="2880" w:hanging="360"/>
+      </w:pPr>
+      <w:rPr>
+        <w:rFonts w:ascii="Wingdings" w:hAnsi="Wingdings" w:hint="default"/>
+        <w:sz w:val="20"/>
+      </w:rPr>
+    </w:lvl>
+    <w:lvl w:ilvl="4" w:tentative="1">
+      <w:start w:val="1"/>
+      <w:numFmt w:val="bullet"/>
+      <w:lvlText w:val=""/>
+      <w:lvlJc w:val="left"/>
+      <w:pPr>
+        <w:tabs>
+          <w:tab w:val="num" w:pos="3600"/>
+        </w:tabs>
+        <w:ind w:left="3600" w:hanging="360"/>
+      </w:pPr>
+      <w:rPr>
+        <w:rFonts w:ascii="Wingdings" w:hAnsi="Wingdings" w:hint="default"/>
+        <w:sz w:val="20"/>
+      </w:rPr>
+    </w:lvl>
+    <w:lvl w:ilvl="5" w:tentative="1">
+      <w:start w:val="1"/>
+      <w:numFmt w:val="bullet"/>
+      <w:lvlText w:val=""/>
+      <w:lvlJc w:val="left"/>
+      <w:pPr>
+        <w:tabs>
+          <w:tab w:val="num" w:pos="4320"/>
+        </w:tabs>
+        <w:ind w:left="4320" w:hanging="360"/>
+      </w:pPr>
+      <w:rPr>
+        <w:rFonts w:ascii="Wingdings" w:hAnsi="Wingdings" w:hint="default"/>
+        <w:sz w:val="20"/>
+      </w:rPr>
+    </w:lvl>
+    <w:lvl w:ilvl="6" w:tentative="1">
+      <w:start w:val="1"/>
+      <w:numFmt w:val="bullet"/>
+      <w:lvlText w:val=""/>
+      <w:lvlJc w:val="left"/>
+      <w:pPr>
+        <w:tabs>
+          <w:tab w:val="num" w:pos="5040"/>
+        </w:tabs>
+        <w:ind w:left="5040" w:hanging="360"/>
+      </w:pPr>
+      <w:rPr>
+        <w:rFonts w:ascii="Wingdings" w:hAnsi="Wingdings" w:hint="default"/>
+        <w:sz w:val="20"/>
+      </w:rPr>
+    </w:lvl>
+    <w:lvl w:ilvl="7" w:tentative="1">
+      <w:start w:val="1"/>
+      <w:numFmt w:val="bullet"/>
+      <w:lvlText w:val=""/>
+      <w:lvlJc w:val="left"/>
+      <w:pPr>
+        <w:tabs>
+          <w:tab w:val="num" w:pos="5760"/>
+        </w:tabs>
+        <w:ind w:left="5760" w:hanging="360"/>
+      </w:pPr>
+      <w:rPr>
+        <w:rFonts w:ascii="Wingdings" w:hAnsi="Wingdings" w:hint="default"/>
+        <w:sz w:val="20"/>
+      </w:rPr>
+    </w:lvl>
+    <w:lvl w:ilvl="8" w:tentative="1">
+      <w:start w:val="1"/>
+      <w:numFmt w:val="bullet"/>
+      <w:lvlText w:val=""/>
+      <w:lvlJc w:val="left"/>
+      <w:pPr>
+        <w:tabs>
+          <w:tab w:val="num" w:pos="6480"/>
+        </w:tabs>
+        <w:ind w:left="6480" w:hanging="360"/>
+      </w:pPr>
+      <w:rPr>
+        <w:rFonts w:ascii="Wingdings" w:hAnsi="Wingdings" w:hint="default"/>
+        <w:sz w:val="20"/>
+      </w:rPr>
+    </w:lvl>
+  </w:abstractNum>
+  <w:abstractNum w:abstractNumId="5" w15:restartNumberingAfterBreak="0">
+    <w:nsid w:val="49E04CDD"/>
+    <w:multiLevelType w:val="multilevel"/>
+    <w:tmpl w:val="0C209984"/>
+    <w:lvl w:ilvl="0">
+      <w:start w:val="1"/>
+      <w:numFmt w:val="bullet"/>
+      <w:lvlText w:val=""/>
+      <w:lvlJc w:val="left"/>
+      <w:pPr>
+        <w:tabs>
+          <w:tab w:val="num" w:pos="720"/>
+        </w:tabs>
+        <w:ind w:left="720" w:hanging="360"/>
+      </w:pPr>
+      <w:rPr>
+        <w:rFonts w:ascii="Symbol" w:hAnsi="Symbol" w:hint="default"/>
+        <w:sz w:val="20"/>
+      </w:rPr>
+    </w:lvl>
+    <w:lvl w:ilvl="1" w:tentative="1">
+      <w:start w:val="1"/>
+      <w:numFmt w:val="bullet"/>
+      <w:lvlText w:val="o"/>
+      <w:lvlJc w:val="left"/>
+      <w:pPr>
+        <w:tabs>
+          <w:tab w:val="num" w:pos="1440"/>
+        </w:tabs>
+        <w:ind w:left="1440" w:hanging="360"/>
+      </w:pPr>
+      <w:rPr>
+        <w:rFonts w:ascii="Courier New" w:hAnsi="Courier New" w:hint="default"/>
+        <w:sz w:val="20"/>
+      </w:rPr>
+    </w:lvl>
+    <w:lvl w:ilvl="2" w:tentative="1">
+      <w:start w:val="1"/>
+      <w:numFmt w:val="bullet"/>
+      <w:lvlText w:val=""/>
+      <w:lvlJc w:val="left"/>
+      <w:pPr>
+        <w:tabs>
+          <w:tab w:val="num" w:pos="2160"/>
+        </w:tabs>
+        <w:ind w:left="2160" w:hanging="360"/>
+      </w:pPr>
+      <w:rPr>
+        <w:rFonts w:ascii="Wingdings" w:hAnsi="Wingdings" w:hint="default"/>
+        <w:sz w:val="20"/>
+      </w:rPr>
+    </w:lvl>
+    <w:lvl w:ilvl="3" w:tentative="1">
+      <w:start w:val="1"/>
+      <w:numFmt w:val="bullet"/>
+      <w:lvlText w:val=""/>
+      <w:lvlJc w:val="left"/>
+      <w:pPr>
+        <w:tabs>
+          <w:tab w:val="num" w:pos="2880"/>
+        </w:tabs>
+        <w:ind w:left="2880" w:hanging="360"/>
+      </w:pPr>
+      <w:rPr>
+        <w:rFonts w:ascii="Wingdings" w:hAnsi="Wingdings" w:hint="default"/>
+        <w:sz w:val="20"/>
+      </w:rPr>
+    </w:lvl>
+    <w:lvl w:ilvl="4" w:tentative="1">
+      <w:start w:val="1"/>
+      <w:numFmt w:val="bullet"/>
+      <w:lvlText w:val=""/>
+      <w:lvlJc w:val="left"/>
+      <w:pPr>
+        <w:tabs>
+          <w:tab w:val="num" w:pos="3600"/>
+        </w:tabs>
+        <w:ind w:left="3600" w:hanging="360"/>
+      </w:pPr>
+      <w:rPr>
+        <w:rFonts w:ascii="Wingdings" w:hAnsi="Wingdings" w:hint="default"/>
+        <w:sz w:val="20"/>
+      </w:rPr>
+    </w:lvl>
+    <w:lvl w:ilvl="5" w:tentative="1">
+      <w:start w:val="1"/>
+      <w:numFmt w:val="bullet"/>
+      <w:lvlText w:val=""/>
+      <w:lvlJc w:val="left"/>
+      <w:pPr>
+        <w:tabs>
+          <w:tab w:val="num" w:pos="4320"/>
+        </w:tabs>
+        <w:ind w:left="4320" w:hanging="360"/>
+      </w:pPr>
+      <w:rPr>
+        <w:rFonts w:ascii="Wingdings" w:hAnsi="Wingdings" w:hint="default"/>
+        <w:sz w:val="20"/>
+      </w:rPr>
+    </w:lvl>
+    <w:lvl w:ilvl="6" w:tentative="1">
+      <w:start w:val="1"/>
+      <w:numFmt w:val="bullet"/>
+      <w:lvlText w:val=""/>
+      <w:lvlJc w:val="left"/>
+      <w:pPr>
+        <w:tabs>
+          <w:tab w:val="num" w:pos="5040"/>
+        </w:tabs>
+        <w:ind w:left="5040" w:hanging="360"/>
+      </w:pPr>
+      <w:rPr>
+        <w:rFonts w:ascii="Wingdings" w:hAnsi="Wingdings" w:hint="default"/>
+        <w:sz w:val="20"/>
+      </w:rPr>
+    </w:lvl>
+    <w:lvl w:ilvl="7" w:tentative="1">
+      <w:start w:val="1"/>
+      <w:numFmt w:val="bullet"/>
+      <w:lvlText w:val=""/>
+      <w:lvlJc w:val="left"/>
+      <w:pPr>
+        <w:tabs>
+          <w:tab w:val="num" w:pos="5760"/>
+        </w:tabs>
+        <w:ind w:left="5760" w:hanging="360"/>
+      </w:pPr>
+      <w:rPr>
+        <w:rFonts w:ascii="Wingdings" w:hAnsi="Wingdings" w:hint="default"/>
+        <w:sz w:val="20"/>
+      </w:rPr>
+    </w:lvl>
+    <w:lvl w:ilvl="8" w:tentative="1">
+      <w:start w:val="1"/>
+      <w:numFmt w:val="bullet"/>
+      <w:lvlText w:val=""/>
+      <w:lvlJc w:val="left"/>
+      <w:pPr>
+        <w:tabs>
+          <w:tab w:val="num" w:pos="6480"/>
+        </w:tabs>
+        <w:ind w:left="6480" w:hanging="360"/>
+      </w:pPr>
+      <w:rPr>
+        <w:rFonts w:ascii="Wingdings" w:hAnsi="Wingdings" w:hint="default"/>
+        <w:sz w:val="20"/>
+      </w:rPr>
+    </w:lvl>
+  </w:abstractNum>
+  <w:abstractNum w:abstractNumId="6" w15:restartNumberingAfterBreak="0">
+    <w:nsid w:val="56832DD3"/>
+    <w:multiLevelType w:val="hybridMultilevel"/>
+    <w:tmpl w:val="46FCB63A"/>
+    <w:lvl w:ilvl="0" w:tplc="0409000F">
+      <w:start w:val="1"/>
+      <w:numFmt w:val="decimal"/>
+      <w:lvlText w:val="%1."/>
+      <w:lvlJc w:val="left"/>
+      <w:pPr>
+        <w:ind w:left="720" w:hanging="360"/>
+      </w:pPr>
+      <w:rPr>
+        <w:rFonts w:hint="default"/>
+      </w:rPr>
+    </w:lvl>
+    <w:lvl w:ilvl="1" w:tplc="04090019" w:tentative="1">
+      <w:start w:val="1"/>
+      <w:numFmt w:val="lowerLetter"/>
+      <w:lvlText w:val="%2."/>
+      <w:lvlJc w:val="left"/>
+      <w:pPr>
+        <w:ind w:left="1440" w:hanging="360"/>
+      </w:pPr>
+    </w:lvl>
+    <w:lvl w:ilvl="2" w:tplc="0409001B" w:tentative="1">
+      <w:start w:val="1"/>
+      <w:numFmt w:val="lowerRoman"/>
+      <w:lvlText w:val="%3."/>
+      <w:lvlJc w:val="right"/>
+      <w:pPr>
+        <w:ind w:left="2160" w:hanging="180"/>
+      </w:pPr>
+    </w:lvl>
+    <w:lvl w:ilvl="3" w:tplc="0409000F" w:tentative="1">
+      <w:start w:val="1"/>
+      <w:numFmt w:val="decimal"/>
+      <w:lvlText w:val="%4."/>
+      <w:lvlJc w:val="left"/>
+      <w:pPr>
+        <w:ind w:left="2880" w:hanging="360"/>
+      </w:pPr>
+    </w:lvl>
+    <w:lvl w:ilvl="4" w:tplc="04090019" w:tentative="1">
+      <w:start w:val="1"/>
+      <w:numFmt w:val="lowerLetter"/>
+      <w:lvlText w:val="%5."/>
+      <w:lvlJc w:val="left"/>
+      <w:pPr>
+        <w:ind w:left="3600" w:hanging="360"/>
+      </w:pPr>
+    </w:lvl>
+    <w:lvl w:ilvl="5" w:tplc="0409001B" w:tentative="1">
+      <w:start w:val="1"/>
+      <w:numFmt w:val="lowerRoman"/>
+      <w:lvlText w:val="%6."/>
+      <w:lvlJc w:val="right"/>
+      <w:pPr>
+        <w:ind w:left="4320" w:hanging="180"/>
+      </w:pPr>
+    </w:lvl>
+    <w:lvl w:ilvl="6" w:tplc="0409000F" w:tentative="1">
+      <w:start w:val="1"/>
+      <w:numFmt w:val="decimal"/>
+      <w:lvlText w:val="%7."/>
+      <w:lvlJc w:val="left"/>
+      <w:pPr>
+        <w:ind w:left="5040" w:hanging="360"/>
+      </w:pPr>
+    </w:lvl>
+    <w:lvl w:ilvl="7" w:tplc="04090019" w:tentative="1">
+      <w:start w:val="1"/>
+      <w:numFmt w:val="lowerLetter"/>
+      <w:lvlText w:val="%8."/>
+      <w:lvlJc w:val="left"/>
+      <w:pPr>
+        <w:ind w:left="5760" w:hanging="360"/>
+      </w:pPr>
+    </w:lvl>
+    <w:lvl w:ilvl="8" w:tplc="0409001B" w:tentative="1">
+      <w:start w:val="1"/>
+      <w:numFmt w:val="lowerRoman"/>
+      <w:lvlText w:val="%9."/>
+      <w:lvlJc w:val="right"/>
+      <w:pPr>
+        <w:ind w:left="6480" w:hanging="180"/>
+      </w:pPr>
+    </w:lvl>
+  </w:abstractNum>
+  <w:abstractNum w:abstractNumId="7" w15:restartNumberingAfterBreak="0">
+    <w:nsid w:val="5B466908"/>
+    <w:multiLevelType w:val="multilevel"/>
+    <w:tmpl w:val="57ACB944"/>
+    <w:lvl w:ilvl="0">
+      <w:start w:val="1"/>
+      <w:numFmt w:val="bullet"/>
+      <w:lvlText w:val=""/>
+      <w:lvlJc w:val="left"/>
+      <w:pPr>
+        <w:tabs>
+          <w:tab w:val="num" w:pos="720"/>
+        </w:tabs>
+        <w:ind w:left="720" w:hanging="360"/>
+      </w:pPr>
+      <w:rPr>
+        <w:rFonts w:ascii="Symbol" w:hAnsi="Symbol" w:hint="default"/>
+        <w:sz w:val="20"/>
+      </w:rPr>
+    </w:lvl>
+    <w:lvl w:ilvl="1" w:tentative="1">
+      <w:start w:val="1"/>
+      <w:numFmt w:val="bullet"/>
+      <w:lvlText w:val="o"/>
+      <w:lvlJc w:val="left"/>
+      <w:pPr>
+        <w:tabs>
+          <w:tab w:val="num" w:pos="1440"/>
+        </w:tabs>
+        <w:ind w:left="1440" w:hanging="360"/>
+      </w:pPr>
+      <w:rPr>
+        <w:rFonts w:ascii="Courier New" w:hAnsi="Courier New" w:hint="default"/>
+        <w:sz w:val="20"/>
+      </w:rPr>
+    </w:lvl>
+    <w:lvl w:ilvl="2" w:tentative="1">
+      <w:start w:val="1"/>
+      <w:numFmt w:val="bullet"/>
+      <w:lvlText w:val=""/>
+      <w:lvlJc w:val="left"/>
+      <w:pPr>
+        <w:tabs>
+          <w:tab w:val="num" w:pos="2160"/>
+        </w:tabs>
+        <w:ind w:left="2160" w:hanging="360"/>
+      </w:pPr>
+      <w:rPr>
+        <w:rFonts w:ascii="Wingdings" w:hAnsi="Wingdings" w:hint="default"/>
+        <w:sz w:val="20"/>
+      </w:rPr>
+    </w:lvl>
+    <w:lvl w:ilvl="3" w:tentative="1">
+      <w:start w:val="1"/>
+      <w:numFmt w:val="bullet"/>
+      <w:lvlText w:val=""/>
+      <w:lvlJc w:val="left"/>
+      <w:pPr>
+        <w:tabs>
+          <w:tab w:val="num" w:pos="2880"/>
+        </w:tabs>
+        <w:ind w:left="2880" w:hanging="360"/>
+      </w:pPr>
+      <w:rPr>
+        <w:rFonts w:ascii="Wingdings" w:hAnsi="Wingdings" w:hint="default"/>
+        <w:sz w:val="20"/>
+      </w:rPr>
+    </w:lvl>
+    <w:lvl w:ilvl="4" w:tentative="1">
+      <w:start w:val="1"/>
+      <w:numFmt w:val="bullet"/>
+      <w:lvlText w:val=""/>
+      <w:lvlJc w:val="left"/>
+      <w:pPr>
+        <w:tabs>
+          <w:tab w:val="num" w:pos="3600"/>
+        </w:tabs>
+        <w:ind w:left="3600" w:hanging="360"/>
+      </w:pPr>
+      <w:rPr>
+        <w:rFonts w:ascii="Wingdings" w:hAnsi="Wingdings" w:hint="default"/>
+        <w:sz w:val="20"/>
+      </w:rPr>
+    </w:lvl>
+    <w:lvl w:ilvl="5" w:tentative="1">
+      <w:start w:val="1"/>
+      <w:numFmt w:val="bullet"/>
+      <w:lvlText w:val=""/>
+      <w:lvlJc w:val="left"/>
+      <w:pPr>
+        <w:tabs>
+          <w:tab w:val="num" w:pos="4320"/>
+        </w:tabs>
+        <w:ind w:left="4320" w:hanging="360"/>
+      </w:pPr>
+      <w:rPr>
+        <w:rFonts w:ascii="Wingdings" w:hAnsi="Wingdings" w:hint="default"/>
+        <w:sz w:val="20"/>
+      </w:rPr>
+    </w:lvl>
+    <w:lvl w:ilvl="6" w:tentative="1">
+      <w:start w:val="1"/>
+      <w:numFmt w:val="bullet"/>
+      <w:lvlText w:val=""/>
+      <w:lvlJc w:val="left"/>
+      <w:pPr>
+        <w:tabs>
+          <w:tab w:val="num" w:pos="5040"/>
+        </w:tabs>
+        <w:ind w:left="5040" w:hanging="360"/>
+      </w:pPr>
+      <w:rPr>
+        <w:rFonts w:ascii="Wingdings" w:hAnsi="Wingdings" w:hint="default"/>
+        <w:sz w:val="20"/>
+      </w:rPr>
+    </w:lvl>
+    <w:lvl w:ilvl="7" w:tentative="1">
+      <w:start w:val="1"/>
+      <w:numFmt w:val="bullet"/>
+      <w:lvlText w:val=""/>
+      <w:lvlJc w:val="left"/>
+      <w:pPr>
+        <w:tabs>
+          <w:tab w:val="num" w:pos="5760"/>
+        </w:tabs>
+        <w:ind w:left="5760" w:hanging="360"/>
+      </w:pPr>
+      <w:rPr>
+        <w:rFonts w:ascii="Wingdings" w:hAnsi="Wingdings" w:hint="default"/>
+        <w:sz w:val="20"/>
+      </w:rPr>
+    </w:lvl>
+    <w:lvl w:ilvl="8" w:tentative="1">
+      <w:start w:val="1"/>
+      <w:numFmt w:val="bullet"/>
+      <w:lvlText w:val=""/>
+      <w:lvlJc w:val="left"/>
+      <w:pPr>
+        <w:tabs>
+          <w:tab w:val="num" w:pos="6480"/>
+        </w:tabs>
+        <w:ind w:left="6480" w:hanging="360"/>
+      </w:pPr>
+      <w:rPr>
+        <w:rFonts w:ascii="Wingdings" w:hAnsi="Wingdings" w:hint="default"/>
+        <w:sz w:val="20"/>
+      </w:rPr>
+    </w:lvl>
+  </w:abstractNum>
   <w:num w:numId="1" w16cid:durableId="404188028">
+    <w:abstractNumId w:val="3"/>
+  </w:num>
+  <w:num w:numId="2" w16cid:durableId="1735204743">
+    <w:abstractNumId w:val="6"/>
+  </w:num>
+  <w:num w:numId="3" w16cid:durableId="1542472780">
+    <w:abstractNumId w:val="1"/>
+  </w:num>
+  <w:num w:numId="4" w16cid:durableId="942496840">
+    <w:abstractNumId w:val="4"/>
+  </w:num>
+  <w:num w:numId="5" w16cid:durableId="101147384">
+    <w:abstractNumId w:val="5"/>
+  </w:num>
+  <w:num w:numId="6" w16cid:durableId="388039068">
     <w:abstractNumId w:val="0"/>
+  </w:num>
+  <w:num w:numId="7" w16cid:durableId="1797530487">
+    <w:abstractNumId w:val="7"/>
+  </w:num>
+  <w:num w:numId="8" w16cid:durableId="1060440026">
+    <w:abstractNumId w:val="2"/>
   </w:num>
 </w:numbering>
 </file>
@@ -2123,6 +4929,30 @@
       <w:shd w:val="clear" w:color="auto" w:fill="E1DFDD"/>
     </w:rPr>
   </w:style>
+  <w:style w:type="paragraph" w:styleId="ListParagraph">
+    <w:name w:val="List Paragraph"/>
+    <w:basedOn w:val="Normal"/>
+    <w:uiPriority w:val="34"/>
+    <w:qFormat/>
+    <w:rsid w:val="00BB31E5"/>
+    <w:pPr>
+      <w:ind w:left="720"/>
+      <w:contextualSpacing/>
+    </w:pPr>
+  </w:style>
+  <w:style w:type="character" w:styleId="HTMLCode">
+    <w:name w:val="HTML Code"/>
+    <w:basedOn w:val="DefaultParagraphFont"/>
+    <w:uiPriority w:val="99"/>
+    <w:semiHidden/>
+    <w:unhideWhenUsed/>
+    <w:rsid w:val="0001448B"/>
+    <w:rPr>
+      <w:rFonts w:ascii="Courier New" w:eastAsia="Times New Roman" w:hAnsi="Courier New" w:cs="Courier New"/>
+      <w:sz w:val="20"/>
+      <w:szCs w:val="20"/>
+    </w:rPr>
+  </w:style>
 </w:styles>
 </file>
 

</xml_diff>